<commit_message>
Update Algorithm Report [Outline].docx
</commit_message>
<xml_diff>
--- a/Algorithm Report [Outline].docx
+++ b/Algorithm Report [Outline].docx
@@ -165,7 +165,25 @@
           <w:sz w:val="22"/>
           <w:szCs w:val="22"/>
         </w:rPr>
-        <w:t>kind of Big O time complexities it may have for given approaches</w:t>
+        <w:t xml:space="preserve">kind of Big O time complexities it may have </w:t>
+      </w:r>
+      <w:proofErr w:type="spellStart"/>
+      <w:r>
+        <w:rPr>
+          <w:color w:val="auto"/>
+          <w:sz w:val="22"/>
+          <w:szCs w:val="22"/>
+        </w:rPr>
+        <w:t>for given</w:t>
+      </w:r>
+      <w:proofErr w:type="spellEnd"/>
+      <w:r>
+        <w:rPr>
+          <w:color w:val="auto"/>
+          <w:sz w:val="22"/>
+          <w:szCs w:val="22"/>
+        </w:rPr>
+        <w:t xml:space="preserve"> approaches</w:t>
       </w:r>
     </w:p>
     <w:p>
@@ -258,7 +276,27 @@
           <w:sz w:val="22"/>
           <w:szCs w:val="22"/>
         </w:rPr>
-        <w:t>Describe what the knapsack problem is in detail. Describe its history and why its such an important problem in computer science. If there are any variants to the primary knapsack problem, shortly list and describe what the variant is and why it’s included.”</w:t>
+        <w:t xml:space="preserve">Describe what the knapsack problem is in detail. Describe its history and why </w:t>
+      </w:r>
+      <w:proofErr w:type="spellStart"/>
+      <w:r>
+        <w:rPr>
+          <w:rStyle w:val="Heading1Char"/>
+          <w:color w:val="auto"/>
+          <w:sz w:val="22"/>
+          <w:szCs w:val="22"/>
+        </w:rPr>
+        <w:t>its</w:t>
+      </w:r>
+      <w:proofErr w:type="spellEnd"/>
+      <w:r>
+        <w:rPr>
+          <w:rStyle w:val="Heading1Char"/>
+          <w:color w:val="auto"/>
+          <w:sz w:val="22"/>
+          <w:szCs w:val="22"/>
+        </w:rPr>
+        <w:t xml:space="preserve"> such an important problem in computer science. If there are any variants to the primary knapsack problem, shortly list and describe what the variant is and why it’s included.”</w:t>
       </w:r>
     </w:p>
     <w:p>
@@ -386,6 +424,346 @@
           <w:numId w:val="1"/>
         </w:numPr>
         <w:rPr>
+          <w:rStyle w:val="Heading1Char"/>
+          <w:color w:val="auto"/>
+          <w:sz w:val="22"/>
+          <w:szCs w:val="22"/>
+        </w:rPr>
+      </w:pPr>
+      <w:r>
+        <w:rPr>
+          <w:rStyle w:val="Heading1Char"/>
+          <w:color w:val="auto"/>
+          <w:sz w:val="22"/>
+          <w:szCs w:val="22"/>
+        </w:rPr>
+        <w:t>Modified Thief example</w:t>
+      </w:r>
+      <w:r>
+        <w:rPr>
+          <w:rStyle w:val="Heading1Char"/>
+          <w:color w:val="auto"/>
+          <w:sz w:val="22"/>
+          <w:szCs w:val="22"/>
+        </w:rPr>
+        <w:t xml:space="preserve"> from</w:t>
+      </w:r>
+      <w:bookmarkStart w:id="1" w:name="_Hlk141118118"/>
+      <w:r>
+        <w:rPr>
+          <w:rStyle w:val="Heading1Char"/>
+          <w:color w:val="auto"/>
+          <w:sz w:val="22"/>
+          <w:szCs w:val="22"/>
+        </w:rPr>
+        <w:t xml:space="preserve"> [</w:t>
+      </w:r>
+      <w:r>
+        <w:rPr>
+          <w:rStyle w:val="Heading1Char"/>
+          <w:color w:val="auto"/>
+          <w:sz w:val="22"/>
+          <w:szCs w:val="22"/>
+        </w:rPr>
+        <w:fldChar w:fldCharType="begin"/>
+      </w:r>
+      <w:r>
+        <w:rPr>
+          <w:rStyle w:val="Heading1Char"/>
+          <w:color w:val="auto"/>
+          <w:sz w:val="22"/>
+          <w:szCs w:val="22"/>
+        </w:rPr>
+        <w:instrText xml:space="preserve"> REF _Ref141117552 \h </w:instrText>
+      </w:r>
+      <w:r>
+        <w:rPr>
+          <w:rStyle w:val="Heading1Char"/>
+          <w:color w:val="auto"/>
+          <w:sz w:val="22"/>
+          <w:szCs w:val="22"/>
+        </w:rPr>
+      </w:r>
+      <w:r>
+        <w:rPr>
+          <w:rStyle w:val="Heading1Char"/>
+          <w:color w:val="auto"/>
+          <w:sz w:val="22"/>
+          <w:szCs w:val="22"/>
+        </w:rPr>
+        <w:fldChar w:fldCharType="separate"/>
+      </w:r>
+      <w:r>
+        <w:t>Bhargava</w:t>
+      </w:r>
+      <w:r>
+        <w:rPr>
+          <w:rStyle w:val="Heading1Char"/>
+          <w:color w:val="auto"/>
+          <w:sz w:val="22"/>
+          <w:szCs w:val="22"/>
+        </w:rPr>
+        <w:fldChar w:fldCharType="end"/>
+      </w:r>
+      <w:r>
+        <w:rPr>
+          <w:rStyle w:val="Heading1Char"/>
+          <w:color w:val="auto"/>
+          <w:sz w:val="22"/>
+          <w:szCs w:val="22"/>
+        </w:rPr>
+        <w:t>]</w:t>
+      </w:r>
+      <w:bookmarkEnd w:id="1"/>
+    </w:p>
+    <w:p>
+      <w:pPr>
+        <w:pStyle w:val="ListParagraph"/>
+        <w:numPr>
+          <w:ilvl w:val="4"/>
+          <w:numId w:val="1"/>
+        </w:numPr>
+        <w:rPr>
+          <w:rStyle w:val="Heading1Char"/>
+          <w:color w:val="auto"/>
+          <w:sz w:val="22"/>
+          <w:szCs w:val="22"/>
+        </w:rPr>
+      </w:pPr>
+      <w:r>
+        <w:rPr>
+          <w:rStyle w:val="Heading1Char"/>
+          <w:color w:val="auto"/>
+          <w:sz w:val="22"/>
+          <w:szCs w:val="22"/>
+        </w:rPr>
+        <w:t>Imagine a thief attempting to steal valuable items from a treasure trove</w:t>
+      </w:r>
+      <w:r>
+        <w:rPr>
+          <w:rStyle w:val="Heading1Char"/>
+          <w:color w:val="auto"/>
+          <w:sz w:val="22"/>
+          <w:szCs w:val="22"/>
+        </w:rPr>
+        <w:t xml:space="preserve">. He breaks in with only his </w:t>
+      </w:r>
+      <w:r>
+        <w:rPr>
+          <w:rStyle w:val="Heading1Char"/>
+          <w:color w:val="auto"/>
+          <w:sz w:val="22"/>
+          <w:szCs w:val="22"/>
+        </w:rPr>
+        <w:t>knapsack</w:t>
+      </w:r>
+      <w:r>
+        <w:rPr>
+          <w:rStyle w:val="Heading1Char"/>
+          <w:color w:val="auto"/>
+          <w:sz w:val="22"/>
+          <w:szCs w:val="22"/>
+        </w:rPr>
+        <w:t>, which has a weight limit</w:t>
+      </w:r>
+      <w:r>
+        <w:rPr>
+          <w:rStyle w:val="Heading1Char"/>
+          <w:color w:val="auto"/>
+          <w:sz w:val="22"/>
+          <w:szCs w:val="22"/>
+        </w:rPr>
+        <w:t xml:space="preserve"> of </w:t>
+      </w:r>
+      <w:r>
+        <w:rPr>
+          <w:rStyle w:val="Heading1Char"/>
+          <w:color w:val="auto"/>
+          <w:sz w:val="22"/>
+          <w:szCs w:val="22"/>
+        </w:rPr>
+        <w:t>5</w:t>
+      </w:r>
+      <w:r>
+        <w:rPr>
+          <w:rStyle w:val="Heading1Char"/>
+          <w:color w:val="auto"/>
+          <w:sz w:val="22"/>
+          <w:szCs w:val="22"/>
+        </w:rPr>
+        <w:t>kg</w:t>
+      </w:r>
+      <w:r>
+        <w:rPr>
+          <w:rStyle w:val="Heading1Char"/>
+          <w:color w:val="auto"/>
+          <w:sz w:val="22"/>
+          <w:szCs w:val="22"/>
+        </w:rPr>
+        <w:t>.</w:t>
+      </w:r>
+      <w:r>
+        <w:rPr>
+          <w:rStyle w:val="Heading1Char"/>
+          <w:color w:val="auto"/>
+          <w:sz w:val="22"/>
+          <w:szCs w:val="22"/>
+        </w:rPr>
+        <w:t xml:space="preserve"> He sees three items:</w:t>
+      </w:r>
+      <w:r>
+        <w:rPr>
+          <w:rStyle w:val="Heading1Char"/>
+          <w:color w:val="auto"/>
+          <w:sz w:val="22"/>
+          <w:szCs w:val="22"/>
+        </w:rPr>
+        <w:t xml:space="preserve"> </w:t>
+      </w:r>
+    </w:p>
+    <w:p>
+      <w:pPr>
+        <w:pStyle w:val="ListParagraph"/>
+        <w:numPr>
+          <w:ilvl w:val="5"/>
+          <w:numId w:val="1"/>
+        </w:numPr>
+        <w:rPr>
+          <w:rStyle w:val="Heading1Char"/>
+          <w:color w:val="auto"/>
+          <w:sz w:val="22"/>
+          <w:szCs w:val="22"/>
+        </w:rPr>
+      </w:pPr>
+      <w:r>
+        <w:rPr>
+          <w:rStyle w:val="Heading1Char"/>
+          <w:color w:val="auto"/>
+          <w:sz w:val="22"/>
+          <w:szCs w:val="22"/>
+        </w:rPr>
+        <w:t xml:space="preserve">A priceless artifact [100k, </w:t>
+      </w:r>
+      <w:r>
+        <w:rPr>
+          <w:rStyle w:val="Heading1Char"/>
+          <w:color w:val="auto"/>
+          <w:sz w:val="22"/>
+          <w:szCs w:val="22"/>
+        </w:rPr>
+        <w:t>4</w:t>
+      </w:r>
+      <w:r>
+        <w:rPr>
+          <w:rStyle w:val="Heading1Char"/>
+          <w:color w:val="auto"/>
+          <w:sz w:val="22"/>
+          <w:szCs w:val="22"/>
+        </w:rPr>
+        <w:t>kg]</w:t>
+      </w:r>
+    </w:p>
+    <w:p>
+      <w:pPr>
+        <w:pStyle w:val="ListParagraph"/>
+        <w:numPr>
+          <w:ilvl w:val="5"/>
+          <w:numId w:val="1"/>
+        </w:numPr>
+        <w:rPr>
+          <w:rStyle w:val="Heading1Char"/>
+          <w:color w:val="auto"/>
+          <w:sz w:val="22"/>
+          <w:szCs w:val="22"/>
+        </w:rPr>
+      </w:pPr>
+      <w:r>
+        <w:rPr>
+          <w:rStyle w:val="Heading1Char"/>
+          <w:color w:val="auto"/>
+          <w:sz w:val="22"/>
+          <w:szCs w:val="22"/>
+        </w:rPr>
+        <w:t xml:space="preserve">a rare antique watch [80k, </w:t>
+      </w:r>
+      <w:r>
+        <w:rPr>
+          <w:rStyle w:val="Heading1Char"/>
+          <w:color w:val="auto"/>
+          <w:sz w:val="22"/>
+          <w:szCs w:val="22"/>
+        </w:rPr>
+        <w:t>2</w:t>
+      </w:r>
+      <w:r>
+        <w:rPr>
+          <w:rStyle w:val="Heading1Char"/>
+          <w:color w:val="auto"/>
+          <w:sz w:val="22"/>
+          <w:szCs w:val="22"/>
+        </w:rPr>
+        <w:t>kg]</w:t>
+      </w:r>
+    </w:p>
+    <w:p>
+      <w:pPr>
+        <w:pStyle w:val="ListParagraph"/>
+        <w:numPr>
+          <w:ilvl w:val="5"/>
+          <w:numId w:val="1"/>
+        </w:numPr>
+        <w:rPr>
+          <w:rStyle w:val="Heading1Char"/>
+          <w:color w:val="auto"/>
+          <w:sz w:val="22"/>
+          <w:szCs w:val="22"/>
+        </w:rPr>
+      </w:pPr>
+      <w:r>
+        <w:rPr>
+          <w:rStyle w:val="Heading1Char"/>
+          <w:color w:val="auto"/>
+          <w:sz w:val="22"/>
+          <w:szCs w:val="22"/>
+        </w:rPr>
+        <w:t>Ornate silver vase</w:t>
+      </w:r>
+      <w:r>
+        <w:rPr>
+          <w:rStyle w:val="Heading1Char"/>
+          <w:color w:val="auto"/>
+          <w:sz w:val="22"/>
+          <w:szCs w:val="22"/>
+        </w:rPr>
+        <w:t xml:space="preserve"> [90k, </w:t>
+      </w:r>
+      <w:r>
+        <w:rPr>
+          <w:rStyle w:val="Heading1Char"/>
+          <w:color w:val="auto"/>
+          <w:sz w:val="22"/>
+          <w:szCs w:val="22"/>
+        </w:rPr>
+        <w:t>3</w:t>
+      </w:r>
+      <w:r>
+        <w:rPr>
+          <w:rStyle w:val="Heading1Char"/>
+          <w:color w:val="auto"/>
+          <w:sz w:val="22"/>
+          <w:szCs w:val="22"/>
+        </w:rPr>
+        <w:t>kg]</w:t>
+      </w:r>
+    </w:p>
+    <w:p>
+      <w:pPr>
+        <w:pStyle w:val="ListParagraph"/>
+        <w:numPr>
+          <w:ilvl w:val="4"/>
+          <w:numId w:val="1"/>
+        </w:numPr>
+        <w:rPr>
           <w:rFonts w:asciiTheme="majorHAnsi" w:eastAsiaTheme="majorEastAsia" w:hAnsiTheme="majorHAnsi" w:cstheme="majorBidi"/>
         </w:rPr>
       </w:pPr>
@@ -396,6 +774,107 @@
           <w:sz w:val="22"/>
           <w:szCs w:val="22"/>
         </w:rPr>
+        <w:t xml:space="preserve">He grabs most expensive item, </w:t>
+      </w:r>
+      <w:r>
+        <w:rPr>
+          <w:rStyle w:val="Heading1Char"/>
+          <w:color w:val="auto"/>
+          <w:sz w:val="22"/>
+          <w:szCs w:val="22"/>
+        </w:rPr>
+        <w:t>A priceless artifact</w:t>
+      </w:r>
+      <w:r>
+        <w:rPr>
+          <w:rStyle w:val="Heading1Char"/>
+          <w:color w:val="auto"/>
+          <w:sz w:val="22"/>
+          <w:szCs w:val="22"/>
+        </w:rPr>
+        <w:t>, and realizes he cannot carry any more and makes a break for it. However, as he is making his getaway, he realizes his mistake –</w:t>
+      </w:r>
+      <w:r>
+        <w:t xml:space="preserve"> </w:t>
+      </w:r>
+      <w:r>
+        <w:t xml:space="preserve">while the single item has more value, it took up more than half of the weight. He should have grabbed </w:t>
+      </w:r>
+      <w:r>
+        <w:t xml:space="preserve">the other two items, which </w:t>
+      </w:r>
+      <w:r>
+        <w:t>would have been worth more collectively, while still being within the weight limit.</w:t>
+      </w:r>
+    </w:p>
+    <w:p>
+      <w:pPr>
+        <w:pStyle w:val="ListParagraph"/>
+        <w:numPr>
+          <w:ilvl w:val="3"/>
+          <w:numId w:val="1"/>
+        </w:numPr>
+        <w:rPr>
+          <w:rStyle w:val="Heading1Char"/>
+          <w:i/>
+          <w:iCs/>
+          <w:color w:val="auto"/>
+          <w:sz w:val="22"/>
+          <w:szCs w:val="22"/>
+        </w:rPr>
+      </w:pPr>
+      <w:r>
+        <w:rPr>
+          <w:rStyle w:val="Heading1Char"/>
+          <w:i/>
+          <w:iCs/>
+          <w:color w:val="auto"/>
+          <w:sz w:val="22"/>
+          <w:szCs w:val="22"/>
+        </w:rPr>
+        <w:t>While in thi</w:t>
+      </w:r>
+      <w:r>
+        <w:rPr>
+          <w:rStyle w:val="Heading1Char"/>
+          <w:i/>
+          <w:iCs/>
+          <w:color w:val="auto"/>
+          <w:sz w:val="22"/>
+          <w:szCs w:val="22"/>
+        </w:rPr>
+        <w:t>s</w:t>
+      </w:r>
+      <w:r>
+        <w:rPr>
+          <w:rStyle w:val="Heading1Char"/>
+          <w:i/>
+          <w:iCs/>
+          <w:color w:val="auto"/>
+          <w:sz w:val="22"/>
+          <w:szCs w:val="22"/>
+        </w:rPr>
+        <w:t xml:space="preserve"> example, size and dimensions are not considered, ….</w:t>
+      </w:r>
+    </w:p>
+    <w:p>
+      <w:pPr>
+        <w:pStyle w:val="ListParagraph"/>
+        <w:numPr>
+          <w:ilvl w:val="3"/>
+          <w:numId w:val="1"/>
+        </w:numPr>
+        <w:rPr>
+          <w:rFonts w:asciiTheme="majorHAnsi" w:eastAsiaTheme="majorEastAsia" w:hAnsiTheme="majorHAnsi" w:cstheme="majorBidi"/>
+        </w:rPr>
+      </w:pPr>
+      <w:r>
+        <w:rPr>
+          <w:rStyle w:val="Heading1Char"/>
+          <w:color w:val="auto"/>
+          <w:sz w:val="22"/>
+          <w:szCs w:val="22"/>
+        </w:rPr>
         <w:t>“</w:t>
       </w:r>
       <w:r>
@@ -434,6 +913,7 @@
         </w:rPr>
         <w:t>[</w:t>
       </w:r>
+      <w:proofErr w:type="spellStart"/>
       <w:r>
         <w:fldChar w:fldCharType="begin"/>
       </w:r>
@@ -446,6 +926,7 @@
       <w:r>
         <w:t>Hurbans</w:t>
       </w:r>
+      <w:proofErr w:type="spellEnd"/>
       <w:r>
         <w:fldChar w:fldCharType="end"/>
       </w:r>
@@ -508,6 +989,115 @@
       <w:pPr>
         <w:pStyle w:val="ListParagraph"/>
         <w:numPr>
+          <w:ilvl w:val="3"/>
+          <w:numId w:val="1"/>
+        </w:numPr>
+      </w:pPr>
+      <w:r>
+        <w:t>“</w:t>
+      </w:r>
+      <w:r>
+        <w:t>the possibilities explode as the number of potential items increases.</w:t>
+      </w:r>
+      <w:r>
+        <w:t xml:space="preserve">” </w:t>
+      </w:r>
+      <w:r>
+        <w:rPr>
+          <w:rStyle w:val="Heading1Char"/>
+          <w:color w:val="auto"/>
+          <w:sz w:val="22"/>
+          <w:szCs w:val="22"/>
+        </w:rPr>
+        <w:t>[</w:t>
+      </w:r>
+      <w:proofErr w:type="spellStart"/>
+      <w:r>
+        <w:fldChar w:fldCharType="begin"/>
+      </w:r>
+      <w:r>
+        <w:instrText xml:space="preserve"> REF _Ref141115004 \h </w:instrText>
+      </w:r>
+      <w:r>
+        <w:fldChar w:fldCharType="separate"/>
+      </w:r>
+      <w:r>
+        <w:t>Hurbans</w:t>
+      </w:r>
+      <w:proofErr w:type="spellEnd"/>
+      <w:r>
+        <w:fldChar w:fldCharType="end"/>
+      </w:r>
+      <w:r>
+        <w:t>]</w:t>
+      </w:r>
+    </w:p>
+    <w:p>
+      <w:pPr>
+        <w:pStyle w:val="ListParagraph"/>
+        <w:numPr>
+          <w:ilvl w:val="3"/>
+          <w:numId w:val="1"/>
+        </w:numPr>
+      </w:pPr>
+      <w:r>
+        <w:t>“</w:t>
+      </w:r>
+      <w:r>
+        <w:t>It will also be computationally expensive to try to brute-force every combination of items when the variables grow; thus, we look for algorithms that are efficient at finding a desirable solution.</w:t>
+      </w:r>
+      <w:r>
+        <w:t xml:space="preserve">” </w:t>
+      </w:r>
+      <w:r>
+        <w:rPr>
+          <w:rStyle w:val="Heading1Char"/>
+          <w:color w:val="auto"/>
+          <w:sz w:val="22"/>
+          <w:szCs w:val="22"/>
+        </w:rPr>
+        <w:t>[</w:t>
+      </w:r>
+      <w:proofErr w:type="spellStart"/>
+      <w:r>
+        <w:fldChar w:fldCharType="begin"/>
+      </w:r>
+      <w:r>
+        <w:instrText xml:space="preserve"> REF _Ref141115004 \h </w:instrText>
+      </w:r>
+      <w:r>
+        <w:fldChar w:fldCharType="separate"/>
+      </w:r>
+      <w:r>
+        <w:t>Hurbans</w:t>
+      </w:r>
+      <w:proofErr w:type="spellEnd"/>
+      <w:r>
+        <w:fldChar w:fldCharType="end"/>
+      </w:r>
+      <w:r>
+        <w:t>]</w:t>
+      </w:r>
+    </w:p>
+    <w:p>
+      <w:pPr>
+        <w:pStyle w:val="ListParagraph"/>
+        <w:numPr>
+          <w:ilvl w:val="3"/>
+          <w:numId w:val="1"/>
+        </w:numPr>
+        <w:rPr>
+          <w:rStyle w:val="Heading1Char"/>
+          <w:color w:val="auto"/>
+          <w:sz w:val="22"/>
+          <w:szCs w:val="22"/>
+        </w:rPr>
+      </w:pPr>
+    </w:p>
+    <w:p>
+      <w:pPr>
+        <w:pStyle w:val="ListParagraph"/>
+        <w:numPr>
           <w:ilvl w:val="2"/>
           <w:numId w:val="1"/>
         </w:numPr>
@@ -628,6 +1218,7 @@
         </w:rPr>
         <w:t>” [</w:t>
       </w:r>
+      <w:proofErr w:type="spellStart"/>
       <w:r>
         <w:fldChar w:fldCharType="begin"/>
       </w:r>
@@ -646,6 +1237,7 @@
       <w:r>
         <w:t>ns</w:t>
       </w:r>
+      <w:proofErr w:type="spellEnd"/>
       <w:r>
         <w:fldChar w:fldCharType="end"/>
       </w:r>
@@ -672,6 +1264,7 @@
           <w:sz w:val="22"/>
           <w:szCs w:val="22"/>
         </w:rPr>
+        <w:lastRenderedPageBreak/>
         <w:t xml:space="preserve">Variants </w:t>
       </w:r>
     </w:p>
@@ -784,8 +1377,58 @@
           <w:sz w:val="22"/>
           <w:szCs w:val="22"/>
         </w:rPr>
+        <w:t>Introduction</w:t>
+      </w:r>
+    </w:p>
+    <w:p>
+      <w:pPr>
+        <w:pStyle w:val="ListParagraph"/>
+        <w:numPr>
+          <w:ilvl w:val="2"/>
+          <w:numId w:val="1"/>
+        </w:numPr>
+      </w:pPr>
+      <w:r>
+        <w:t xml:space="preserve">Describe Brute Force briefly and why it isn’t a good option </w:t>
+      </w:r>
+    </w:p>
+    <w:p>
+      <w:pPr>
+        <w:pStyle w:val="Heading2"/>
+        <w:numPr>
+          <w:ilvl w:val="1"/>
+          <w:numId w:val="1"/>
+        </w:numPr>
+        <w:rPr>
+          <w:color w:val="auto"/>
+          <w:sz w:val="22"/>
+          <w:szCs w:val="22"/>
+        </w:rPr>
+      </w:pPr>
+      <w:r>
+        <w:rPr>
+          <w:color w:val="auto"/>
+          <w:sz w:val="22"/>
+          <w:szCs w:val="22"/>
+        </w:rPr>
         <w:t>Algorithm 1:</w:t>
       </w:r>
+      <w:r>
+        <w:rPr>
+          <w:color w:val="auto"/>
+          <w:sz w:val="22"/>
+          <w:szCs w:val="22"/>
+        </w:rPr>
+        <w:t xml:space="preserve"> </w:t>
+      </w:r>
+      <w:r>
+        <w:rPr>
+          <w:color w:val="auto"/>
+          <w:sz w:val="22"/>
+          <w:szCs w:val="22"/>
+        </w:rPr>
+        <w:t>Dynamic Programming</w:t>
+      </w:r>
     </w:p>
     <w:p>
       <w:pPr>
@@ -796,6 +1439,1110 @@
         </w:numPr>
       </w:pPr>
       <w:r>
+        <w:t>Dynamic Programming</w:t>
+      </w:r>
+    </w:p>
+    <w:p>
+      <w:pPr>
+        <w:pStyle w:val="ListParagraph"/>
+        <w:numPr>
+          <w:ilvl w:val="3"/>
+          <w:numId w:val="1"/>
+        </w:numPr>
+        <w:rPr>
+          <w:rStyle w:val="Heading1Char"/>
+          <w:rFonts w:asciiTheme="minorHAnsi" w:eastAsiaTheme="minorHAnsi" w:hAnsiTheme="minorHAnsi" w:cstheme="minorBidi"/>
+          <w:color w:val="auto"/>
+          <w:sz w:val="22"/>
+          <w:szCs w:val="22"/>
+        </w:rPr>
+      </w:pPr>
+      <w:r>
+        <w:t>S</w:t>
+      </w:r>
+      <w:r>
+        <w:t>olve</w:t>
+      </w:r>
+      <w:r>
+        <w:t>s</w:t>
+      </w:r>
+      <w:r>
+        <w:t xml:space="preserve"> problems by breaking them down into smaller subproblems and solving </w:t>
+      </w:r>
+      <w:r>
+        <w:t>those</w:t>
+      </w:r>
+      <w:r>
+        <w:rPr>
+          <w:rStyle w:val="Heading1Char"/>
+          <w:color w:val="auto"/>
+          <w:sz w:val="22"/>
+          <w:szCs w:val="22"/>
+        </w:rPr>
+        <w:t xml:space="preserve"> [</w:t>
+      </w:r>
+      <w:r>
+        <w:rPr>
+          <w:rStyle w:val="Heading1Char"/>
+          <w:color w:val="auto"/>
+          <w:sz w:val="22"/>
+          <w:szCs w:val="22"/>
+        </w:rPr>
+        <w:fldChar w:fldCharType="begin"/>
+      </w:r>
+      <w:r>
+        <w:rPr>
+          <w:rStyle w:val="Heading1Char"/>
+          <w:color w:val="auto"/>
+          <w:sz w:val="22"/>
+          <w:szCs w:val="22"/>
+        </w:rPr>
+        <w:instrText xml:space="preserve"> REF _Ref141117552 \h </w:instrText>
+      </w:r>
+      <w:r>
+        <w:rPr>
+          <w:rStyle w:val="Heading1Char"/>
+          <w:color w:val="auto"/>
+          <w:sz w:val="22"/>
+          <w:szCs w:val="22"/>
+        </w:rPr>
+      </w:r>
+      <w:r>
+        <w:rPr>
+          <w:rStyle w:val="Heading1Char"/>
+          <w:color w:val="auto"/>
+          <w:sz w:val="22"/>
+          <w:szCs w:val="22"/>
+        </w:rPr>
+        <w:fldChar w:fldCharType="separate"/>
+      </w:r>
+      <w:r>
+        <w:t>Bhargava</w:t>
+      </w:r>
+      <w:r>
+        <w:rPr>
+          <w:rStyle w:val="Heading1Char"/>
+          <w:color w:val="auto"/>
+          <w:sz w:val="22"/>
+          <w:szCs w:val="22"/>
+        </w:rPr>
+        <w:fldChar w:fldCharType="end"/>
+      </w:r>
+      <w:r>
+        <w:rPr>
+          <w:rStyle w:val="Heading1Char"/>
+          <w:color w:val="auto"/>
+          <w:sz w:val="22"/>
+          <w:szCs w:val="22"/>
+        </w:rPr>
+        <w:t>]</w:t>
+      </w:r>
+    </w:p>
+    <w:p>
+      <w:pPr>
+        <w:pStyle w:val="ListParagraph"/>
+        <w:numPr>
+          <w:ilvl w:val="2"/>
+          <w:numId w:val="1"/>
+        </w:numPr>
+        <w:rPr>
+          <w:rStyle w:val="Heading1Char"/>
+          <w:rFonts w:asciiTheme="minorHAnsi" w:eastAsiaTheme="minorHAnsi" w:hAnsiTheme="minorHAnsi" w:cstheme="minorBidi"/>
+          <w:color w:val="auto"/>
+          <w:sz w:val="22"/>
+          <w:szCs w:val="22"/>
+        </w:rPr>
+      </w:pPr>
+      <w:r>
+        <w:rPr>
+          <w:rStyle w:val="Heading1Char"/>
+          <w:color w:val="auto"/>
+          <w:sz w:val="22"/>
+          <w:szCs w:val="22"/>
+        </w:rPr>
+        <w:t>Knapsack</w:t>
+      </w:r>
+      <w:r>
+        <w:rPr>
+          <w:rStyle w:val="Heading1Char"/>
+          <w:color w:val="auto"/>
+          <w:sz w:val="22"/>
+          <w:szCs w:val="22"/>
+        </w:rPr>
+        <w:t xml:space="preserve"> </w:t>
+      </w:r>
+      <w:r>
+        <w:rPr>
+          <w:rStyle w:val="Heading1Char"/>
+          <w:color w:val="auto"/>
+          <w:sz w:val="22"/>
+          <w:szCs w:val="22"/>
+        </w:rPr>
+        <w:t>[</w:t>
+      </w:r>
+      <w:r>
+        <w:rPr>
+          <w:rStyle w:val="Heading1Char"/>
+          <w:color w:val="auto"/>
+          <w:sz w:val="22"/>
+          <w:szCs w:val="22"/>
+        </w:rPr>
+        <w:fldChar w:fldCharType="begin"/>
+      </w:r>
+      <w:r>
+        <w:rPr>
+          <w:rStyle w:val="Heading1Char"/>
+          <w:color w:val="auto"/>
+          <w:sz w:val="22"/>
+          <w:szCs w:val="22"/>
+        </w:rPr>
+        <w:instrText xml:space="preserve"> REF _Ref141117552 \h </w:instrText>
+      </w:r>
+      <w:r>
+        <w:rPr>
+          <w:rStyle w:val="Heading1Char"/>
+          <w:color w:val="auto"/>
+          <w:sz w:val="22"/>
+          <w:szCs w:val="22"/>
+        </w:rPr>
+      </w:r>
+      <w:r>
+        <w:rPr>
+          <w:rStyle w:val="Heading1Char"/>
+          <w:color w:val="auto"/>
+          <w:sz w:val="22"/>
+          <w:szCs w:val="22"/>
+        </w:rPr>
+        <w:fldChar w:fldCharType="separate"/>
+      </w:r>
+      <w:r>
+        <w:t>Bhargava</w:t>
+      </w:r>
+      <w:r>
+        <w:rPr>
+          <w:rStyle w:val="Heading1Char"/>
+          <w:color w:val="auto"/>
+          <w:sz w:val="22"/>
+          <w:szCs w:val="22"/>
+        </w:rPr>
+        <w:fldChar w:fldCharType="end"/>
+      </w:r>
+      <w:r>
+        <w:rPr>
+          <w:rStyle w:val="Heading1Char"/>
+          <w:color w:val="auto"/>
+          <w:sz w:val="22"/>
+          <w:szCs w:val="22"/>
+        </w:rPr>
+        <w:t>]</w:t>
+      </w:r>
+    </w:p>
+    <w:p>
+      <w:pPr>
+        <w:pStyle w:val="ListParagraph"/>
+        <w:numPr>
+          <w:ilvl w:val="3"/>
+          <w:numId w:val="1"/>
+        </w:numPr>
+        <w:rPr>
+          <w:rStyle w:val="Heading1Char"/>
+          <w:rFonts w:asciiTheme="minorHAnsi" w:eastAsiaTheme="minorHAnsi" w:hAnsiTheme="minorHAnsi" w:cstheme="minorBidi"/>
+          <w:color w:val="auto"/>
+          <w:sz w:val="22"/>
+          <w:szCs w:val="22"/>
+        </w:rPr>
+      </w:pPr>
+      <w:r>
+        <w:rPr>
+          <w:rStyle w:val="Heading1Char"/>
+          <w:rFonts w:asciiTheme="minorHAnsi" w:eastAsiaTheme="minorHAnsi" w:hAnsiTheme="minorHAnsi" w:cstheme="minorBidi"/>
+          <w:color w:val="auto"/>
+          <w:sz w:val="22"/>
+          <w:szCs w:val="22"/>
+        </w:rPr>
+        <w:t xml:space="preserve">Break the knapsack into smaller knapsacks, solve those, and work up towards the original one </w:t>
+      </w:r>
+    </w:p>
+    <w:p>
+      <w:pPr>
+        <w:pStyle w:val="ListParagraph"/>
+        <w:numPr>
+          <w:ilvl w:val="3"/>
+          <w:numId w:val="1"/>
+        </w:numPr>
+        <w:rPr>
+          <w:rStyle w:val="Heading1Char"/>
+          <w:rFonts w:asciiTheme="minorHAnsi" w:eastAsiaTheme="minorHAnsi" w:hAnsiTheme="minorHAnsi" w:cstheme="minorBidi"/>
+          <w:color w:val="auto"/>
+          <w:sz w:val="22"/>
+          <w:szCs w:val="22"/>
+        </w:rPr>
+      </w:pPr>
+      <w:r>
+        <w:rPr>
+          <w:rStyle w:val="Heading1Char"/>
+          <w:rFonts w:asciiTheme="minorHAnsi" w:eastAsiaTheme="minorHAnsi" w:hAnsiTheme="minorHAnsi" w:cstheme="minorBidi"/>
+          <w:color w:val="auto"/>
+          <w:sz w:val="22"/>
+          <w:szCs w:val="22"/>
+        </w:rPr>
+        <w:t>To do this, the algorithms starts with a grid with items as the rows and columns as weights</w:t>
+      </w:r>
+    </w:p>
+    <w:tbl>
+      <w:tblPr>
+        <w:tblStyle w:val="TableGrid"/>
+        <w:tblW w:w="0" w:type="auto"/>
+        <w:tblInd w:w="2880" w:type="dxa"/>
+        <w:tblLook w:val="04A0" w:firstRow="1" w:lastRow="0" w:firstColumn="1" w:lastColumn="0" w:noHBand="0" w:noVBand="1"/>
+      </w:tblPr>
+      <w:tblGrid>
+        <w:gridCol w:w="1152"/>
+        <w:gridCol w:w="576"/>
+        <w:gridCol w:w="576"/>
+        <w:gridCol w:w="576"/>
+        <w:gridCol w:w="576"/>
+      </w:tblGrid>
+      <w:tr>
+        <w:tc>
+          <w:tcPr>
+            <w:tcW w:w="1152" w:type="dxa"/>
+            <w:vAlign w:val="center"/>
+          </w:tcPr>
+          <w:p>
+            <w:pPr>
+              <w:jc w:val="center"/>
+              <w:rPr>
+                <w:rStyle w:val="Heading1Char"/>
+                <w:rFonts w:asciiTheme="minorHAnsi" w:eastAsiaTheme="minorHAnsi" w:hAnsiTheme="minorHAnsi" w:cstheme="minorBidi"/>
+                <w:color w:val="auto"/>
+                <w:sz w:val="22"/>
+                <w:szCs w:val="22"/>
+              </w:rPr>
+            </w:pPr>
+          </w:p>
+        </w:tc>
+        <w:tc>
+          <w:tcPr>
+            <w:tcW w:w="576" w:type="dxa"/>
+            <w:vAlign w:val="center"/>
+          </w:tcPr>
+          <w:p>
+            <w:pPr>
+              <w:jc w:val="center"/>
+              <w:rPr>
+                <w:rStyle w:val="Heading1Char"/>
+                <w:rFonts w:asciiTheme="minorHAnsi" w:eastAsiaTheme="minorHAnsi" w:hAnsiTheme="minorHAnsi" w:cstheme="minorBidi"/>
+                <w:color w:val="auto"/>
+                <w:sz w:val="22"/>
+                <w:szCs w:val="22"/>
+              </w:rPr>
+            </w:pPr>
+            <w:r>
+              <w:rPr>
+                <w:rStyle w:val="Heading1Char"/>
+                <w:rFonts w:asciiTheme="minorHAnsi" w:eastAsiaTheme="minorHAnsi" w:hAnsiTheme="minorHAnsi" w:cstheme="minorBidi"/>
+                <w:color w:val="auto"/>
+                <w:sz w:val="22"/>
+                <w:szCs w:val="22"/>
+              </w:rPr>
+              <w:t>2</w:t>
+            </w:r>
+          </w:p>
+        </w:tc>
+        <w:tc>
+          <w:tcPr>
+            <w:tcW w:w="576" w:type="dxa"/>
+            <w:vAlign w:val="center"/>
+          </w:tcPr>
+          <w:p>
+            <w:pPr>
+              <w:jc w:val="center"/>
+              <w:rPr>
+                <w:rStyle w:val="Heading1Char"/>
+                <w:rFonts w:asciiTheme="minorHAnsi" w:eastAsiaTheme="minorHAnsi" w:hAnsiTheme="minorHAnsi" w:cstheme="minorBidi"/>
+                <w:color w:val="auto"/>
+                <w:sz w:val="22"/>
+                <w:szCs w:val="22"/>
+              </w:rPr>
+            </w:pPr>
+            <w:r>
+              <w:rPr>
+                <w:rStyle w:val="Heading1Char"/>
+                <w:rFonts w:asciiTheme="minorHAnsi" w:eastAsiaTheme="minorHAnsi" w:hAnsiTheme="minorHAnsi" w:cstheme="minorBidi"/>
+                <w:color w:val="auto"/>
+                <w:sz w:val="22"/>
+                <w:szCs w:val="22"/>
+              </w:rPr>
+              <w:t>3</w:t>
+            </w:r>
+          </w:p>
+        </w:tc>
+        <w:tc>
+          <w:tcPr>
+            <w:tcW w:w="576" w:type="dxa"/>
+            <w:vAlign w:val="center"/>
+          </w:tcPr>
+          <w:p>
+            <w:pPr>
+              <w:jc w:val="center"/>
+              <w:rPr>
+                <w:rStyle w:val="Heading1Char"/>
+                <w:rFonts w:asciiTheme="minorHAnsi" w:eastAsiaTheme="minorHAnsi" w:hAnsiTheme="minorHAnsi" w:cstheme="minorBidi"/>
+                <w:color w:val="auto"/>
+                <w:sz w:val="22"/>
+                <w:szCs w:val="22"/>
+              </w:rPr>
+            </w:pPr>
+            <w:r>
+              <w:rPr>
+                <w:rStyle w:val="Heading1Char"/>
+                <w:rFonts w:asciiTheme="minorHAnsi" w:eastAsiaTheme="minorHAnsi" w:hAnsiTheme="minorHAnsi" w:cstheme="minorBidi"/>
+                <w:color w:val="auto"/>
+                <w:sz w:val="22"/>
+                <w:szCs w:val="22"/>
+              </w:rPr>
+              <w:t>4</w:t>
+            </w:r>
+          </w:p>
+        </w:tc>
+        <w:tc>
+          <w:tcPr>
+            <w:tcW w:w="576" w:type="dxa"/>
+            <w:vAlign w:val="center"/>
+          </w:tcPr>
+          <w:p>
+            <w:pPr>
+              <w:jc w:val="center"/>
+              <w:rPr>
+                <w:rStyle w:val="Heading1Char"/>
+                <w:rFonts w:asciiTheme="minorHAnsi" w:eastAsiaTheme="minorHAnsi" w:hAnsiTheme="minorHAnsi" w:cstheme="minorBidi"/>
+                <w:color w:val="auto"/>
+                <w:sz w:val="22"/>
+                <w:szCs w:val="22"/>
+              </w:rPr>
+            </w:pPr>
+            <w:r>
+              <w:rPr>
+                <w:rStyle w:val="Heading1Char"/>
+                <w:rFonts w:asciiTheme="minorHAnsi" w:eastAsiaTheme="minorHAnsi" w:hAnsiTheme="minorHAnsi" w:cstheme="minorBidi"/>
+                <w:color w:val="auto"/>
+                <w:sz w:val="22"/>
+                <w:szCs w:val="22"/>
+              </w:rPr>
+              <w:t>5</w:t>
+            </w:r>
+          </w:p>
+        </w:tc>
+      </w:tr>
+      <w:tr>
+        <w:tc>
+          <w:tcPr>
+            <w:tcW w:w="1152" w:type="dxa"/>
+            <w:vAlign w:val="center"/>
+          </w:tcPr>
+          <w:p>
+            <w:pPr>
+              <w:jc w:val="center"/>
+              <w:rPr>
+                <w:rStyle w:val="Heading1Char"/>
+                <w:rFonts w:asciiTheme="minorHAnsi" w:eastAsiaTheme="minorHAnsi" w:hAnsiTheme="minorHAnsi" w:cstheme="minorBidi"/>
+                <w:color w:val="auto"/>
+                <w:sz w:val="22"/>
+                <w:szCs w:val="22"/>
+              </w:rPr>
+            </w:pPr>
+            <w:r>
+              <w:rPr>
+                <w:rStyle w:val="Heading1Char"/>
+                <w:rFonts w:asciiTheme="minorHAnsi" w:eastAsiaTheme="minorHAnsi" w:hAnsiTheme="minorHAnsi" w:cstheme="minorBidi"/>
+                <w:color w:val="auto"/>
+                <w:sz w:val="22"/>
+                <w:szCs w:val="22"/>
+              </w:rPr>
+              <w:t>Artifact</w:t>
+            </w:r>
+          </w:p>
+        </w:tc>
+        <w:tc>
+          <w:tcPr>
+            <w:tcW w:w="576" w:type="dxa"/>
+            <w:vAlign w:val="center"/>
+          </w:tcPr>
+          <w:p>
+            <w:pPr>
+              <w:jc w:val="center"/>
+              <w:rPr>
+                <w:rStyle w:val="Heading1Char"/>
+                <w:rFonts w:asciiTheme="minorHAnsi" w:eastAsiaTheme="minorHAnsi" w:hAnsiTheme="minorHAnsi" w:cstheme="minorBidi"/>
+                <w:color w:val="auto"/>
+                <w:sz w:val="22"/>
+                <w:szCs w:val="22"/>
+              </w:rPr>
+            </w:pPr>
+          </w:p>
+        </w:tc>
+        <w:tc>
+          <w:tcPr>
+            <w:tcW w:w="576" w:type="dxa"/>
+            <w:vAlign w:val="center"/>
+          </w:tcPr>
+          <w:p>
+            <w:pPr>
+              <w:jc w:val="center"/>
+              <w:rPr>
+                <w:rStyle w:val="Heading1Char"/>
+                <w:rFonts w:asciiTheme="minorHAnsi" w:eastAsiaTheme="minorHAnsi" w:hAnsiTheme="minorHAnsi" w:cstheme="minorBidi"/>
+                <w:color w:val="auto"/>
+                <w:sz w:val="22"/>
+                <w:szCs w:val="22"/>
+              </w:rPr>
+            </w:pPr>
+          </w:p>
+        </w:tc>
+        <w:tc>
+          <w:tcPr>
+            <w:tcW w:w="576" w:type="dxa"/>
+            <w:vAlign w:val="center"/>
+          </w:tcPr>
+          <w:p>
+            <w:pPr>
+              <w:jc w:val="center"/>
+              <w:rPr>
+                <w:rStyle w:val="Heading1Char"/>
+                <w:rFonts w:asciiTheme="minorHAnsi" w:eastAsiaTheme="minorHAnsi" w:hAnsiTheme="minorHAnsi" w:cstheme="minorBidi"/>
+                <w:color w:val="auto"/>
+                <w:sz w:val="22"/>
+                <w:szCs w:val="22"/>
+              </w:rPr>
+            </w:pPr>
+          </w:p>
+        </w:tc>
+        <w:tc>
+          <w:tcPr>
+            <w:tcW w:w="576" w:type="dxa"/>
+            <w:vAlign w:val="center"/>
+          </w:tcPr>
+          <w:p>
+            <w:pPr>
+              <w:jc w:val="center"/>
+              <w:rPr>
+                <w:rStyle w:val="Heading1Char"/>
+                <w:rFonts w:asciiTheme="minorHAnsi" w:eastAsiaTheme="minorHAnsi" w:hAnsiTheme="minorHAnsi" w:cstheme="minorBidi"/>
+                <w:color w:val="auto"/>
+                <w:sz w:val="22"/>
+                <w:szCs w:val="22"/>
+              </w:rPr>
+            </w:pPr>
+          </w:p>
+        </w:tc>
+      </w:tr>
+      <w:tr>
+        <w:tc>
+          <w:tcPr>
+            <w:tcW w:w="1152" w:type="dxa"/>
+            <w:vAlign w:val="center"/>
+          </w:tcPr>
+          <w:p>
+            <w:pPr>
+              <w:jc w:val="center"/>
+              <w:rPr>
+                <w:rStyle w:val="Heading1Char"/>
+                <w:rFonts w:asciiTheme="minorHAnsi" w:eastAsiaTheme="minorHAnsi" w:hAnsiTheme="minorHAnsi" w:cstheme="minorBidi"/>
+                <w:color w:val="auto"/>
+                <w:sz w:val="22"/>
+                <w:szCs w:val="22"/>
+              </w:rPr>
+            </w:pPr>
+            <w:r>
+              <w:rPr>
+                <w:rStyle w:val="Heading1Char"/>
+                <w:rFonts w:asciiTheme="minorHAnsi" w:eastAsiaTheme="minorHAnsi" w:hAnsiTheme="minorHAnsi" w:cstheme="minorBidi"/>
+                <w:color w:val="auto"/>
+                <w:sz w:val="22"/>
+                <w:szCs w:val="22"/>
+              </w:rPr>
+              <w:t>Watch</w:t>
+            </w:r>
+          </w:p>
+        </w:tc>
+        <w:tc>
+          <w:tcPr>
+            <w:tcW w:w="576" w:type="dxa"/>
+            <w:vAlign w:val="center"/>
+          </w:tcPr>
+          <w:p>
+            <w:pPr>
+              <w:jc w:val="center"/>
+              <w:rPr>
+                <w:rStyle w:val="Heading1Char"/>
+                <w:rFonts w:asciiTheme="minorHAnsi" w:eastAsiaTheme="minorHAnsi" w:hAnsiTheme="minorHAnsi" w:cstheme="minorBidi"/>
+                <w:color w:val="auto"/>
+                <w:sz w:val="22"/>
+                <w:szCs w:val="22"/>
+              </w:rPr>
+            </w:pPr>
+          </w:p>
+        </w:tc>
+        <w:tc>
+          <w:tcPr>
+            <w:tcW w:w="576" w:type="dxa"/>
+            <w:vAlign w:val="center"/>
+          </w:tcPr>
+          <w:p>
+            <w:pPr>
+              <w:jc w:val="center"/>
+              <w:rPr>
+                <w:rStyle w:val="Heading1Char"/>
+                <w:rFonts w:asciiTheme="minorHAnsi" w:eastAsiaTheme="minorHAnsi" w:hAnsiTheme="minorHAnsi" w:cstheme="minorBidi"/>
+                <w:color w:val="auto"/>
+                <w:sz w:val="22"/>
+                <w:szCs w:val="22"/>
+              </w:rPr>
+            </w:pPr>
+          </w:p>
+        </w:tc>
+        <w:tc>
+          <w:tcPr>
+            <w:tcW w:w="576" w:type="dxa"/>
+            <w:vAlign w:val="center"/>
+          </w:tcPr>
+          <w:p>
+            <w:pPr>
+              <w:jc w:val="center"/>
+              <w:rPr>
+                <w:rStyle w:val="Heading1Char"/>
+                <w:rFonts w:asciiTheme="minorHAnsi" w:eastAsiaTheme="minorHAnsi" w:hAnsiTheme="minorHAnsi" w:cstheme="minorBidi"/>
+                <w:color w:val="auto"/>
+                <w:sz w:val="22"/>
+                <w:szCs w:val="22"/>
+              </w:rPr>
+            </w:pPr>
+          </w:p>
+        </w:tc>
+        <w:tc>
+          <w:tcPr>
+            <w:tcW w:w="576" w:type="dxa"/>
+            <w:vAlign w:val="center"/>
+          </w:tcPr>
+          <w:p>
+            <w:pPr>
+              <w:jc w:val="center"/>
+              <w:rPr>
+                <w:rStyle w:val="Heading1Char"/>
+                <w:rFonts w:asciiTheme="minorHAnsi" w:eastAsiaTheme="minorHAnsi" w:hAnsiTheme="minorHAnsi" w:cstheme="minorBidi"/>
+                <w:color w:val="auto"/>
+                <w:sz w:val="22"/>
+                <w:szCs w:val="22"/>
+              </w:rPr>
+            </w:pPr>
+          </w:p>
+        </w:tc>
+      </w:tr>
+      <w:tr>
+        <w:tc>
+          <w:tcPr>
+            <w:tcW w:w="1152" w:type="dxa"/>
+            <w:vAlign w:val="center"/>
+          </w:tcPr>
+          <w:p>
+            <w:pPr>
+              <w:jc w:val="center"/>
+              <w:rPr>
+                <w:rStyle w:val="Heading1Char"/>
+                <w:rFonts w:asciiTheme="minorHAnsi" w:eastAsiaTheme="minorHAnsi" w:hAnsiTheme="minorHAnsi" w:cstheme="minorBidi"/>
+                <w:color w:val="auto"/>
+                <w:sz w:val="22"/>
+                <w:szCs w:val="22"/>
+              </w:rPr>
+            </w:pPr>
+            <w:r>
+              <w:rPr>
+                <w:rStyle w:val="Heading1Char"/>
+                <w:rFonts w:asciiTheme="minorHAnsi" w:eastAsiaTheme="minorHAnsi" w:hAnsiTheme="minorHAnsi" w:cstheme="minorBidi"/>
+                <w:color w:val="auto"/>
+                <w:sz w:val="22"/>
+                <w:szCs w:val="22"/>
+              </w:rPr>
+              <w:t>Vase</w:t>
+            </w:r>
+          </w:p>
+        </w:tc>
+        <w:tc>
+          <w:tcPr>
+            <w:tcW w:w="576" w:type="dxa"/>
+            <w:vAlign w:val="center"/>
+          </w:tcPr>
+          <w:p>
+            <w:pPr>
+              <w:jc w:val="center"/>
+              <w:rPr>
+                <w:rStyle w:val="Heading1Char"/>
+                <w:rFonts w:asciiTheme="minorHAnsi" w:eastAsiaTheme="minorHAnsi" w:hAnsiTheme="minorHAnsi" w:cstheme="minorBidi"/>
+                <w:color w:val="auto"/>
+                <w:sz w:val="22"/>
+                <w:szCs w:val="22"/>
+              </w:rPr>
+            </w:pPr>
+          </w:p>
+        </w:tc>
+        <w:tc>
+          <w:tcPr>
+            <w:tcW w:w="576" w:type="dxa"/>
+            <w:vAlign w:val="center"/>
+          </w:tcPr>
+          <w:p>
+            <w:pPr>
+              <w:jc w:val="center"/>
+              <w:rPr>
+                <w:rStyle w:val="Heading1Char"/>
+                <w:rFonts w:asciiTheme="minorHAnsi" w:eastAsiaTheme="minorHAnsi" w:hAnsiTheme="minorHAnsi" w:cstheme="minorBidi"/>
+                <w:color w:val="auto"/>
+                <w:sz w:val="22"/>
+                <w:szCs w:val="22"/>
+              </w:rPr>
+            </w:pPr>
+          </w:p>
+        </w:tc>
+        <w:tc>
+          <w:tcPr>
+            <w:tcW w:w="576" w:type="dxa"/>
+            <w:vAlign w:val="center"/>
+          </w:tcPr>
+          <w:p>
+            <w:pPr>
+              <w:jc w:val="center"/>
+              <w:rPr>
+                <w:rStyle w:val="Heading1Char"/>
+                <w:rFonts w:asciiTheme="minorHAnsi" w:eastAsiaTheme="minorHAnsi" w:hAnsiTheme="minorHAnsi" w:cstheme="minorBidi"/>
+                <w:color w:val="auto"/>
+                <w:sz w:val="22"/>
+                <w:szCs w:val="22"/>
+              </w:rPr>
+            </w:pPr>
+          </w:p>
+        </w:tc>
+        <w:tc>
+          <w:tcPr>
+            <w:tcW w:w="576" w:type="dxa"/>
+            <w:vAlign w:val="center"/>
+          </w:tcPr>
+          <w:p>
+            <w:pPr>
+              <w:jc w:val="center"/>
+              <w:rPr>
+                <w:rStyle w:val="Heading1Char"/>
+                <w:rFonts w:asciiTheme="minorHAnsi" w:eastAsiaTheme="minorHAnsi" w:hAnsiTheme="minorHAnsi" w:cstheme="minorBidi"/>
+                <w:color w:val="auto"/>
+                <w:sz w:val="22"/>
+                <w:szCs w:val="22"/>
+              </w:rPr>
+            </w:pPr>
+          </w:p>
+        </w:tc>
+      </w:tr>
+    </w:tbl>
+    <w:p>
+      <w:pPr>
+        <w:pStyle w:val="ListParagraph"/>
+        <w:numPr>
+          <w:ilvl w:val="4"/>
+          <w:numId w:val="1"/>
+        </w:numPr>
+        <w:rPr>
+          <w:rStyle w:val="Heading1Char"/>
+          <w:rFonts w:asciiTheme="minorHAnsi" w:eastAsiaTheme="minorHAnsi" w:hAnsiTheme="minorHAnsi" w:cstheme="minorBidi"/>
+          <w:color w:val="auto"/>
+          <w:sz w:val="22"/>
+          <w:szCs w:val="22"/>
+        </w:rPr>
+      </w:pPr>
+      <w:r>
+        <w:rPr>
+          <w:rStyle w:val="Heading1Char"/>
+          <w:rFonts w:asciiTheme="minorHAnsi" w:eastAsiaTheme="minorHAnsi" w:hAnsiTheme="minorHAnsi" w:cstheme="minorBidi"/>
+          <w:color w:val="auto"/>
+          <w:sz w:val="22"/>
+          <w:szCs w:val="22"/>
+        </w:rPr>
+        <w:t>Each column represents a smaller knapsack</w:t>
+      </w:r>
+    </w:p>
+    <w:p>
+      <w:pPr>
+        <w:pStyle w:val="ListParagraph"/>
+        <w:numPr>
+          <w:ilvl w:val="4"/>
+          <w:numId w:val="1"/>
+        </w:numPr>
+        <w:rPr>
+          <w:rStyle w:val="Heading1Char"/>
+          <w:rFonts w:asciiTheme="minorHAnsi" w:eastAsiaTheme="minorHAnsi" w:hAnsiTheme="minorHAnsi" w:cstheme="minorBidi"/>
+          <w:color w:val="auto"/>
+          <w:sz w:val="22"/>
+          <w:szCs w:val="22"/>
+        </w:rPr>
+      </w:pPr>
+      <w:r>
+        <w:rPr>
+          <w:rStyle w:val="Heading1Char"/>
+          <w:rFonts w:asciiTheme="minorHAnsi" w:eastAsiaTheme="minorHAnsi" w:hAnsiTheme="minorHAnsi" w:cstheme="minorBidi"/>
+          <w:color w:val="auto"/>
+          <w:sz w:val="22"/>
+          <w:szCs w:val="22"/>
+        </w:rPr>
+        <w:t>Since our smallest item weighs 2kg, we don’t include column 1</w:t>
+      </w:r>
+    </w:p>
+    <w:p>
+      <w:pPr>
+        <w:pStyle w:val="ListParagraph"/>
+        <w:numPr>
+          <w:ilvl w:val="3"/>
+          <w:numId w:val="1"/>
+        </w:numPr>
+        <w:rPr>
+          <w:rStyle w:val="Heading1Char"/>
+          <w:rFonts w:asciiTheme="minorHAnsi" w:eastAsiaTheme="minorHAnsi" w:hAnsiTheme="minorHAnsi" w:cstheme="minorBidi"/>
+          <w:color w:val="auto"/>
+          <w:sz w:val="22"/>
+          <w:szCs w:val="22"/>
+        </w:rPr>
+      </w:pPr>
+      <w:r>
+        <w:rPr>
+          <w:rStyle w:val="Heading1Char"/>
+          <w:rFonts w:asciiTheme="minorHAnsi" w:eastAsiaTheme="minorHAnsi" w:hAnsiTheme="minorHAnsi" w:cstheme="minorBidi"/>
+          <w:color w:val="auto"/>
+          <w:sz w:val="22"/>
+          <w:szCs w:val="22"/>
+        </w:rPr>
+        <w:t>The table is filled out, row by row, asking at each cell “will stealing this item give me the most value”?</w:t>
+      </w:r>
+    </w:p>
+    <w:p>
+      <w:pPr>
+        <w:pStyle w:val="ListParagraph"/>
+        <w:numPr>
+          <w:ilvl w:val="3"/>
+          <w:numId w:val="1"/>
+        </w:numPr>
+        <w:rPr>
+          <w:rStyle w:val="Heading1Char"/>
+          <w:rFonts w:asciiTheme="minorHAnsi" w:eastAsiaTheme="minorHAnsi" w:hAnsiTheme="minorHAnsi" w:cstheme="minorBidi"/>
+          <w:color w:val="auto"/>
+          <w:sz w:val="22"/>
+          <w:szCs w:val="22"/>
+        </w:rPr>
+      </w:pPr>
+      <w:r>
+        <w:rPr>
+          <w:rStyle w:val="Heading1Char"/>
+          <w:rFonts w:asciiTheme="minorHAnsi" w:eastAsiaTheme="minorHAnsi" w:hAnsiTheme="minorHAnsi" w:cstheme="minorBidi"/>
+          <w:color w:val="auto"/>
+          <w:sz w:val="22"/>
+          <w:szCs w:val="22"/>
+        </w:rPr>
+        <w:t xml:space="preserve">Once you continue to the next row, </w:t>
+      </w:r>
+      <w:r>
+        <w:rPr>
+          <w:rStyle w:val="Heading1Char"/>
+          <w:rFonts w:asciiTheme="minorHAnsi" w:eastAsiaTheme="minorHAnsi" w:hAnsiTheme="minorHAnsi" w:cstheme="minorBidi"/>
+          <w:color w:val="auto"/>
+          <w:sz w:val="22"/>
+          <w:szCs w:val="22"/>
+        </w:rPr>
+        <w:t xml:space="preserve">you can </w:t>
+      </w:r>
+      <w:r>
+        <w:rPr>
+          <w:rStyle w:val="Heading1Char"/>
+          <w:rFonts w:asciiTheme="minorHAnsi" w:eastAsiaTheme="minorHAnsi" w:hAnsiTheme="minorHAnsi" w:cstheme="minorBidi"/>
+          <w:color w:val="auto"/>
+          <w:sz w:val="22"/>
+          <w:szCs w:val="22"/>
+        </w:rPr>
+        <w:t xml:space="preserve">either </w:t>
+      </w:r>
+      <w:r>
+        <w:rPr>
+          <w:rStyle w:val="Heading1Char"/>
+          <w:rFonts w:asciiTheme="minorHAnsi" w:eastAsiaTheme="minorHAnsi" w:hAnsiTheme="minorHAnsi" w:cstheme="minorBidi"/>
+          <w:color w:val="auto"/>
+          <w:sz w:val="22"/>
+          <w:szCs w:val="22"/>
+        </w:rPr>
+        <w:t>steal the item at that row or</w:t>
+      </w:r>
+      <w:r>
+        <w:rPr>
+          <w:rStyle w:val="Heading1Char"/>
+          <w:rFonts w:asciiTheme="minorHAnsi" w:eastAsiaTheme="minorHAnsi" w:hAnsiTheme="minorHAnsi" w:cstheme="minorBidi"/>
+          <w:color w:val="auto"/>
+          <w:sz w:val="22"/>
+          <w:szCs w:val="22"/>
+        </w:rPr>
+        <w:t xml:space="preserve"> from any of</w:t>
+      </w:r>
+      <w:r>
+        <w:rPr>
+          <w:rStyle w:val="Heading1Char"/>
+          <w:rFonts w:asciiTheme="minorHAnsi" w:eastAsiaTheme="minorHAnsi" w:hAnsiTheme="minorHAnsi" w:cstheme="minorBidi"/>
+          <w:color w:val="auto"/>
+          <w:sz w:val="22"/>
+          <w:szCs w:val="22"/>
+        </w:rPr>
+        <w:t xml:space="preserve"> the rows above it</w:t>
+      </w:r>
+    </w:p>
+    <w:p>
+      <w:pPr>
+        <w:pStyle w:val="ListParagraph"/>
+        <w:numPr>
+          <w:ilvl w:val="2"/>
+          <w:numId w:val="1"/>
+        </w:numPr>
+      </w:pPr>
+      <w:proofErr w:type="spellStart"/>
+      <w:r>
+        <w:rPr>
+          <w:rStyle w:val="Heading1Char"/>
+          <w:color w:val="auto"/>
+          <w:sz w:val="22"/>
+          <w:szCs w:val="22"/>
+        </w:rPr>
+        <w:t>Psuedo</w:t>
+      </w:r>
+      <w:proofErr w:type="spellEnd"/>
+      <w:r>
+        <w:rPr>
+          <w:rStyle w:val="Heading1Char"/>
+          <w:color w:val="auto"/>
+          <w:sz w:val="22"/>
+          <w:szCs w:val="22"/>
+        </w:rPr>
+        <w:t xml:space="preserve"> Code</w:t>
+      </w:r>
+    </w:p>
+    <w:p>
+      <w:pPr>
+        <w:pStyle w:val="Heading2"/>
+        <w:numPr>
+          <w:ilvl w:val="1"/>
+          <w:numId w:val="1"/>
+        </w:numPr>
+        <w:rPr>
+          <w:color w:val="auto"/>
+          <w:sz w:val="22"/>
+          <w:szCs w:val="22"/>
+        </w:rPr>
+      </w:pPr>
+      <w:r>
+        <w:rPr>
+          <w:color w:val="auto"/>
+          <w:sz w:val="22"/>
+          <w:szCs w:val="22"/>
+        </w:rPr>
+        <w:t>Algorithm 2:</w:t>
+      </w:r>
+    </w:p>
+    <w:p>
+      <w:pPr>
+        <w:pStyle w:val="ListParagraph"/>
+        <w:numPr>
+          <w:ilvl w:val="2"/>
+          <w:numId w:val="1"/>
+        </w:numPr>
+      </w:pPr>
+      <w:r>
+        <w:t>A</w:t>
+      </w:r>
+    </w:p>
+    <w:p>
+      <w:pPr>
+        <w:pStyle w:val="Heading2"/>
+        <w:numPr>
+          <w:ilvl w:val="1"/>
+          <w:numId w:val="1"/>
+        </w:numPr>
+        <w:rPr>
+          <w:color w:val="auto"/>
+          <w:sz w:val="22"/>
+          <w:szCs w:val="22"/>
+        </w:rPr>
+      </w:pPr>
+      <w:proofErr w:type="spellStart"/>
+      <w:r>
+        <w:rPr>
+          <w:color w:val="auto"/>
+          <w:sz w:val="22"/>
+          <w:szCs w:val="22"/>
+        </w:rPr>
+        <w:t>Misc</w:t>
+      </w:r>
+      <w:proofErr w:type="spellEnd"/>
+    </w:p>
+    <w:p>
+      <w:pPr>
+        <w:pStyle w:val="ListParagraph"/>
+        <w:numPr>
+          <w:ilvl w:val="2"/>
+          <w:numId w:val="1"/>
+        </w:numPr>
+      </w:pPr>
+      <w:r>
+        <w:t>“</w:t>
+      </w:r>
+      <w:r>
+        <w:t>Performance is defined as how well a specific solution solves a problem, not necessarily computational performance.</w:t>
+      </w:r>
+      <w:r>
+        <w:t xml:space="preserve">” </w:t>
+      </w:r>
+      <w:r>
+        <w:rPr>
+          <w:rStyle w:val="Heading1Char"/>
+          <w:color w:val="auto"/>
+          <w:sz w:val="22"/>
+          <w:szCs w:val="22"/>
+        </w:rPr>
+        <w:t>[</w:t>
+      </w:r>
+      <w:proofErr w:type="spellStart"/>
+      <w:r>
+        <w:fldChar w:fldCharType="begin"/>
+      </w:r>
+      <w:r>
+        <w:instrText xml:space="preserve"> REF _Ref141115004 \h </w:instrText>
+      </w:r>
+      <w:r>
+        <w:fldChar w:fldCharType="separate"/>
+      </w:r>
+      <w:r>
+        <w:t>Hurbans</w:t>
+      </w:r>
+      <w:proofErr w:type="spellEnd"/>
+      <w:r>
+        <w:fldChar w:fldCharType="end"/>
+      </w:r>
+      <w:r>
+        <w:t>]</w:t>
+      </w:r>
+    </w:p>
+    <w:p>
+      <w:pPr>
+        <w:pStyle w:val="ListParagraph"/>
+        <w:numPr>
+          <w:ilvl w:val="1"/>
+          <w:numId w:val="1"/>
+        </w:numPr>
+      </w:pPr>
+    </w:p>
+    <w:p>
+      <w:pPr>
+        <w:pStyle w:val="Heading1"/>
+        <w:numPr>
+          <w:ilvl w:val="0"/>
+          <w:numId w:val="1"/>
+        </w:numPr>
+        <w:rPr>
+          <w:rStyle w:val="Heading1Char"/>
+          <w:rFonts w:cstheme="majorHAnsi"/>
+          <w:color w:val="auto"/>
+          <w:sz w:val="22"/>
+          <w:szCs w:val="22"/>
+        </w:rPr>
+      </w:pPr>
+      <w:r>
+        <w:rPr>
+          <w:rStyle w:val="Heading1Char"/>
+          <w:rFonts w:cstheme="majorHAnsi"/>
+          <w:color w:val="auto"/>
+          <w:sz w:val="22"/>
+          <w:szCs w:val="22"/>
+        </w:rPr>
+        <w:t>Time Complexity:</w:t>
+      </w:r>
+    </w:p>
+    <w:p>
+      <w:pPr>
+        <w:pStyle w:val="Heading2"/>
+        <w:numPr>
+          <w:ilvl w:val="1"/>
+          <w:numId w:val="1"/>
+        </w:numPr>
+        <w:rPr>
+          <w:color w:val="auto"/>
+          <w:sz w:val="22"/>
+          <w:szCs w:val="22"/>
+        </w:rPr>
+      </w:pPr>
+      <w:r>
+        <w:rPr>
+          <w:color w:val="auto"/>
+          <w:sz w:val="22"/>
+          <w:szCs w:val="22"/>
+        </w:rPr>
+        <w:t>Instructions:</w:t>
+      </w:r>
+    </w:p>
+    <w:p>
+      <w:pPr>
+        <w:pStyle w:val="ListParagraph"/>
+        <w:numPr>
+          <w:ilvl w:val="2"/>
+          <w:numId w:val="1"/>
+        </w:numPr>
+        <w:rPr>
+          <w:rStyle w:val="Heading1Char"/>
+          <w:rFonts w:asciiTheme="minorHAnsi" w:eastAsiaTheme="minorHAnsi" w:hAnsiTheme="minorHAnsi" w:cstheme="minorBidi"/>
+          <w:color w:val="auto"/>
+          <w:sz w:val="22"/>
+          <w:szCs w:val="22"/>
+        </w:rPr>
+      </w:pPr>
+      <w:r>
+        <w:t>“</w:t>
+      </w:r>
+      <w:r>
+        <w:t>For each algorithm presented above, cite your sources and you may use their justification for the time-complexity. Feel free to utilize online resources to help in this, but be comfortable enough that if you were asked questions about the work, you could answer them. Huge leaps in logic or math will likely be met with questions. YOU DO NOT NEED TO PROVE ALGORITHM CORRECTNESS OR TIME COMPLEXITY. We will assume correctness for now.</w:t>
+      </w:r>
+      <w:r>
+        <w:t>”</w:t>
+      </w:r>
+    </w:p>
+    <w:p>
+      <w:pPr>
+        <w:pStyle w:val="Heading2"/>
+        <w:numPr>
+          <w:ilvl w:val="1"/>
+          <w:numId w:val="1"/>
+        </w:numPr>
+        <w:rPr>
+          <w:color w:val="auto"/>
+          <w:sz w:val="22"/>
+          <w:szCs w:val="22"/>
+        </w:rPr>
+      </w:pPr>
+      <w:r>
+        <w:rPr>
+          <w:color w:val="auto"/>
+          <w:sz w:val="22"/>
+          <w:szCs w:val="22"/>
+        </w:rPr>
+        <w:t>Algorithm 1:</w:t>
+      </w:r>
+    </w:p>
+    <w:p>
+      <w:pPr>
+        <w:pStyle w:val="ListParagraph"/>
+        <w:numPr>
+          <w:ilvl w:val="2"/>
+          <w:numId w:val="1"/>
+        </w:numPr>
+      </w:pPr>
+      <w:r>
         <w:t>a</w:t>
       </w:r>
     </w:p>
@@ -818,6 +2565,7 @@
           <w:sz w:val="22"/>
           <w:szCs w:val="22"/>
         </w:rPr>
+        <w:lastRenderedPageBreak/>
         <w:t>Algorithm 2:</w:t>
       </w:r>
     </w:p>
@@ -830,7 +2578,19 @@
         </w:numPr>
       </w:pPr>
       <w:r>
-        <w:t>a</w:t>
+        <w:t>A</w:t>
+      </w:r>
+    </w:p>
+    <w:p>
+      <w:pPr>
+        <w:pStyle w:val="ListParagraph"/>
+        <w:numPr>
+          <w:ilvl w:val="0"/>
+          <w:numId w:val="1"/>
+        </w:numPr>
+      </w:pPr>
+      <w:r>
+        <w:t>MISC</w:t>
       </w:r>
     </w:p>
     <w:p>
@@ -856,205 +2616,6 @@
           <w:sz w:val="22"/>
           <w:szCs w:val="22"/>
         </w:rPr>
-        <w:t>Time Complexity:</w:t>
-      </w:r>
-    </w:p>
-    <w:p>
-      <w:pPr>
-        <w:pStyle w:val="Heading2"/>
-        <w:numPr>
-          <w:ilvl w:val="1"/>
-          <w:numId w:val="1"/>
-        </w:numPr>
-        <w:rPr>
-          <w:color w:val="auto"/>
-          <w:sz w:val="22"/>
-          <w:szCs w:val="22"/>
-        </w:rPr>
-      </w:pPr>
-      <w:r>
-        <w:rPr>
-          <w:color w:val="auto"/>
-          <w:sz w:val="22"/>
-          <w:szCs w:val="22"/>
-        </w:rPr>
-        <w:t>Instructions:</w:t>
-      </w:r>
-    </w:p>
-    <w:p>
-      <w:pPr>
-        <w:pStyle w:val="ListParagraph"/>
-        <w:numPr>
-          <w:ilvl w:val="2"/>
-          <w:numId w:val="1"/>
-        </w:numPr>
-        <w:rPr>
-          <w:rStyle w:val="Heading1Char"/>
-          <w:rFonts w:asciiTheme="minorHAnsi" w:eastAsiaTheme="minorHAnsi" w:hAnsiTheme="minorHAnsi" w:cstheme="minorBidi"/>
-          <w:color w:val="auto"/>
-          <w:sz w:val="22"/>
-          <w:szCs w:val="22"/>
-        </w:rPr>
-      </w:pPr>
-      <w:r>
-        <w:t>“</w:t>
-      </w:r>
-      <w:r>
-        <w:t>For each algorithm presented above, cite your sources and you may use their justification for the time-complexity. Feel free to utilize online resources to help in this, but be comfortable enough that if you were asked questions about the work, you could answer them. Huge leaps in logic or math will likely be met with questions. YOU DO NOT NEED TO PROVE ALGORITHM CORRECTNESS OR TIME COMPLEXITY. We will assume correctness for now.</w:t>
-      </w:r>
-      <w:r>
-        <w:t>”</w:t>
-      </w:r>
-    </w:p>
-    <w:p>
-      <w:pPr>
-        <w:pStyle w:val="Heading2"/>
-        <w:numPr>
-          <w:ilvl w:val="1"/>
-          <w:numId w:val="1"/>
-        </w:numPr>
-        <w:rPr>
-          <w:color w:val="auto"/>
-          <w:sz w:val="22"/>
-          <w:szCs w:val="22"/>
-        </w:rPr>
-      </w:pPr>
-      <w:r>
-        <w:rPr>
-          <w:color w:val="auto"/>
-          <w:sz w:val="22"/>
-          <w:szCs w:val="22"/>
-        </w:rPr>
-        <w:t>Algorithm 1:</w:t>
-      </w:r>
-    </w:p>
-    <w:p>
-      <w:pPr>
-        <w:pStyle w:val="ListParagraph"/>
-        <w:numPr>
-          <w:ilvl w:val="2"/>
-          <w:numId w:val="1"/>
-        </w:numPr>
-      </w:pPr>
-      <w:r>
-        <w:t>a</w:t>
-      </w:r>
-    </w:p>
-    <w:p>
-      <w:pPr>
-        <w:pStyle w:val="Heading2"/>
-        <w:numPr>
-          <w:ilvl w:val="1"/>
-          <w:numId w:val="1"/>
-        </w:numPr>
-        <w:rPr>
-          <w:color w:val="auto"/>
-          <w:sz w:val="22"/>
-          <w:szCs w:val="22"/>
-        </w:rPr>
-      </w:pPr>
-      <w:r>
-        <w:rPr>
-          <w:color w:val="auto"/>
-          <w:sz w:val="22"/>
-          <w:szCs w:val="22"/>
-        </w:rPr>
-        <w:t>Algorithm 2:</w:t>
-      </w:r>
-    </w:p>
-    <w:p>
-      <w:pPr>
-        <w:pStyle w:val="ListParagraph"/>
-        <w:numPr>
-          <w:ilvl w:val="2"/>
-          <w:numId w:val="1"/>
-        </w:numPr>
-      </w:pPr>
-      <w:r>
-        <w:t>A</w:t>
-      </w:r>
-    </w:p>
-    <w:p>
-      <w:pPr>
-        <w:pStyle w:val="ListParagraph"/>
-        <w:numPr>
-          <w:ilvl w:val="0"/>
-          <w:numId w:val="1"/>
-        </w:numPr>
-      </w:pPr>
-      <w:r>
-        <w:t>MISC</w:t>
-      </w:r>
-    </w:p>
-    <w:p>
-      <w:pPr>
-        <w:pStyle w:val="ListParagraph"/>
-        <w:numPr>
-          <w:ilvl w:val="1"/>
-          <w:numId w:val="1"/>
-        </w:numPr>
-      </w:pPr>
-      <w:r>
-        <w:t>“</w:t>
-      </w:r>
-      <w:r>
-        <w:t>the possibilities explode as the number of potential items increases.</w:t>
-      </w:r>
-      <w:r>
-        <w:t xml:space="preserve">” </w:t>
-      </w:r>
-      <w:r>
-        <w:rPr>
-          <w:rStyle w:val="Heading1Char"/>
-          <w:color w:val="auto"/>
-          <w:sz w:val="22"/>
-          <w:szCs w:val="22"/>
-        </w:rPr>
-        <w:t>[</w:t>
-      </w:r>
-      <w:r>
-        <w:fldChar w:fldCharType="begin"/>
-      </w:r>
-      <w:r>
-        <w:instrText xml:space="preserve"> REF _Ref141115004 \h </w:instrText>
-      </w:r>
-      <w:r>
-        <w:fldChar w:fldCharType="separate"/>
-      </w:r>
-      <w:r>
-        <w:t>Hurbans</w:t>
-      </w:r>
-      <w:r>
-        <w:fldChar w:fldCharType="end"/>
-      </w:r>
-      <w:r>
-        <w:t>]</w:t>
-      </w:r>
-    </w:p>
-    <w:p>
-      <w:pPr>
-        <w:pStyle w:val="Heading1"/>
-        <w:numPr>
-          <w:ilvl w:val="0"/>
-          <w:numId w:val="1"/>
-        </w:numPr>
-        <w:rPr>
-          <w:rStyle w:val="Heading1Char"/>
-          <w:rFonts w:cstheme="majorHAnsi"/>
-          <w:color w:val="auto"/>
-          <w:sz w:val="22"/>
-          <w:szCs w:val="22"/>
-        </w:rPr>
-      </w:pPr>
-      <w:r>
-        <w:rPr>
-          <w:rStyle w:val="Heading1Char"/>
-          <w:rFonts w:cstheme="majorHAnsi"/>
-          <w:color w:val="auto"/>
-          <w:sz w:val="22"/>
-          <w:szCs w:val="22"/>
-        </w:rPr>
-        <w:lastRenderedPageBreak/>
         <w:t>Code:</w:t>
       </w:r>
     </w:p>
@@ -1218,8 +2779,9 @@
           <w:szCs w:val="22"/>
         </w:rPr>
       </w:pPr>
-      <w:bookmarkStart w:id="1" w:name="_Ref141114935"/>
-      <w:bookmarkStart w:id="2" w:name="_Ref141115004"/>
+      <w:bookmarkStart w:id="2" w:name="_Ref141114935"/>
+      <w:bookmarkStart w:id="3" w:name="_Ref141115004"/>
+      <w:proofErr w:type="spellStart"/>
       <w:r>
         <w:rPr>
           <w:color w:val="auto"/>
@@ -1228,7 +2790,8 @@
         </w:rPr>
         <w:t>Hurbans</w:t>
       </w:r>
-      <w:bookmarkEnd w:id="2"/>
+      <w:bookmarkEnd w:id="3"/>
+      <w:proofErr w:type="spellEnd"/>
     </w:p>
     <w:p>
       <w:pPr>
@@ -1259,7 +2822,7 @@
         </w:rPr>
         <w:t>kking Artificial Intelligence Algorithms</w:t>
       </w:r>
-      <w:bookmarkEnd w:id="1"/>
+      <w:bookmarkEnd w:id="2"/>
     </w:p>
     <w:p>
       <w:pPr>
@@ -1269,9 +2832,19 @@
           <w:numId w:val="1"/>
         </w:numPr>
       </w:pPr>
-      <w:r>
-        <w:t>Rishal Hurbans</w:t>
-      </w:r>
+      <w:proofErr w:type="spellStart"/>
+      <w:r>
+        <w:t>Rishal</w:t>
+      </w:r>
+      <w:proofErr w:type="spellEnd"/>
+      <w:r>
+        <w:t xml:space="preserve"> </w:t>
+      </w:r>
+      <w:proofErr w:type="spellStart"/>
+      <w:r>
+        <w:t>Hurbans</w:t>
+      </w:r>
+      <w:proofErr w:type="spellEnd"/>
     </w:p>
     <w:p>
       <w:pPr>
@@ -1284,15 +2857,6 @@
       <w:r>
         <w:t>https://learning.oreilly.com/library/view/grokking-artificial-intelligence/9781617296185/</w:t>
       </w:r>
-    </w:p>
-    <w:p>
-      <w:pPr>
-        <w:pStyle w:val="ListParagraph"/>
-        <w:numPr>
-          <w:ilvl w:val="2"/>
-          <w:numId w:val="1"/>
-        </w:numPr>
-      </w:pPr>
     </w:p>
     <w:p>
       <w:pPr>
@@ -1307,13 +2871,63 @@
           <w:szCs w:val="22"/>
         </w:rPr>
       </w:pPr>
-      <w:r>
-        <w:rPr>
-          <w:color w:val="auto"/>
-          <w:sz w:val="22"/>
-          <w:szCs w:val="22"/>
-        </w:rPr>
-        <w:t>a</w:t>
+      <w:bookmarkStart w:id="4" w:name="_Ref141117552"/>
+      <w:r>
+        <w:rPr>
+          <w:color w:val="auto"/>
+          <w:sz w:val="22"/>
+          <w:szCs w:val="22"/>
+        </w:rPr>
+        <w:t>Bhargava</w:t>
+      </w:r>
+      <w:bookmarkEnd w:id="4"/>
+    </w:p>
+    <w:p>
+      <w:pPr>
+        <w:pStyle w:val="ListParagraph"/>
+        <w:numPr>
+          <w:ilvl w:val="2"/>
+          <w:numId w:val="1"/>
+        </w:numPr>
+      </w:pPr>
+      <w:r>
+        <w:t>Grokking Algorithms</w:t>
+      </w:r>
+    </w:p>
+    <w:p>
+      <w:pPr>
+        <w:pStyle w:val="ListParagraph"/>
+        <w:numPr>
+          <w:ilvl w:val="2"/>
+          <w:numId w:val="1"/>
+        </w:numPr>
+      </w:pPr>
+      <w:r>
+        <w:t>Aditya Bhargava</w:t>
+      </w:r>
+    </w:p>
+    <w:p>
+      <w:pPr>
+        <w:pStyle w:val="ListParagraph"/>
+        <w:numPr>
+          <w:ilvl w:val="2"/>
+          <w:numId w:val="1"/>
+        </w:numPr>
+      </w:pPr>
+      <w:r>
+        <w:t>https://learning.oreilly.com/library/view/grokking-algorithms/9781617292231/</w:t>
+      </w:r>
+    </w:p>
+    <w:p>
+      <w:pPr>
+        <w:pStyle w:val="ListParagraph"/>
+        <w:numPr>
+          <w:ilvl w:val="1"/>
+          <w:numId w:val="1"/>
+        </w:numPr>
+      </w:pPr>
+      <w:r>
+        <w:t>G</w:t>
       </w:r>
     </w:p>
     <w:p/>
@@ -1331,6 +2945,119 @@
 <file path=word/numbering.xml><?xml version="1.0" encoding="utf-8"?>
 <w:numbering xmlns:wpc="http://schemas.microsoft.com/office/word/2010/wordprocessingCanvas" xmlns:cx="http://schemas.microsoft.com/office/drawing/2014/chartex" xmlns:cx1="http://schemas.microsoft.com/office/drawing/2015/9/8/chartex" xmlns:cx2="http://schemas.microsoft.com/office/drawing/2015/10/21/chartex" xmlns:cx3="http://schemas.microsoft.com/office/drawing/2016/5/9/chartex" xmlns:cx4="http://schemas.microsoft.com/office/drawing/2016/5/10/chartex" xmlns:cx5="http://schemas.microsoft.com/office/drawing/2016/5/11/chartex" xmlns:cx6="http://schemas.microsoft.com/office/drawing/2016/5/12/chartex" xmlns:cx7="http://schemas.microsoft.com/office/drawing/2016/5/13/chartex" xmlns:cx8="http://schemas.microsoft.com/office/drawing/2016/5/14/chartex" xmlns:mc="http://schemas.openxmlformats.org/markup-compatibility/2006" xmlns:aink="http://schemas.microsoft.com/office/drawing/2016/ink" xmlns:am3d="http://schemas.microsoft.com/office/drawing/2017/model3d" xmlns:o="urn:schemas-microsoft-com:office:office" xmlns:oel="http://schemas.microsoft.com/office/2019/extlst" xmlns:r="http://schemas.openxmlformats.org/officeDocument/2006/relationships" xmlns:m="http://schemas.openxmlformats.org/officeDocument/2006/math" xmlns:v="urn:schemas-microsoft-com:vml" xmlns:wp14="http://schemas.microsoft.com/office/word/2010/wordprocessingDrawing" xmlns:wp="http://schemas.openxmlformats.org/drawingml/2006/wordprocessingDrawing" xmlns:w10="urn:schemas-microsoft-com:office:word" xmlns:w="http://schemas.openxmlformats.org/wordprocessingml/2006/main" xmlns:w14="http://schemas.microsoft.com/office/word/2010/wordml" xmlns:w15="http://schemas.microsoft.com/office/word/2012/wordml" xmlns:w16cex="http://schemas.microsoft.com/office/word/2018/wordml/cex" xmlns:w16cid="http://schemas.microsoft.com/office/word/2016/wordml/cid" xmlns:w16="http://schemas.microsoft.com/office/word/2018/wordml" xmlns:w16sdtdh="http://schemas.microsoft.com/office/word/2020/wordml/sdtdatahash" xmlns:w16se="http://schemas.microsoft.com/office/word/2015/wordml/symex" xmlns:wpg="http://schemas.microsoft.com/office/word/2010/wordprocessingGroup" xmlns:wpi="http://schemas.microsoft.com/office/word/2010/wordprocessingInk" xmlns:wne="http://schemas.microsoft.com/office/word/2006/wordml" xmlns:wps="http://schemas.microsoft.com/office/word/2010/wordprocessingShape" mc:Ignorable="w14 w15 w16se w16cid w16 w16cex w16sdtdh wp14">
   <w:abstractNum w:abstractNumId="0" w15:restartNumberingAfterBreak="0">
+    <w:nsid w:val="0E16270E"/>
+    <w:multiLevelType w:val="hybridMultilevel"/>
+    <w:tmpl w:val="FD74FCE4"/>
+    <w:lvl w:ilvl="0" w:tplc="04090003">
+      <w:start w:val="1"/>
+      <w:numFmt w:val="bullet"/>
+      <w:lvlText w:val="o"/>
+      <w:lvlJc w:val="left"/>
+      <w:pPr>
+        <w:ind w:left="1440" w:hanging="360"/>
+      </w:pPr>
+      <w:rPr>
+        <w:rFonts w:ascii="Courier New" w:hAnsi="Courier New" w:cs="Courier New" w:hint="default"/>
+      </w:rPr>
+    </w:lvl>
+    <w:lvl w:ilvl="1" w:tplc="04090003" w:tentative="1">
+      <w:start w:val="1"/>
+      <w:numFmt w:val="bullet"/>
+      <w:lvlText w:val="o"/>
+      <w:lvlJc w:val="left"/>
+      <w:pPr>
+        <w:ind w:left="2160" w:hanging="360"/>
+      </w:pPr>
+      <w:rPr>
+        <w:rFonts w:ascii="Courier New" w:hAnsi="Courier New" w:cs="Courier New" w:hint="default"/>
+      </w:rPr>
+    </w:lvl>
+    <w:lvl w:ilvl="2" w:tplc="04090005" w:tentative="1">
+      <w:start w:val="1"/>
+      <w:numFmt w:val="bullet"/>
+      <w:lvlText w:val=""/>
+      <w:lvlJc w:val="left"/>
+      <w:pPr>
+        <w:ind w:left="2880" w:hanging="360"/>
+      </w:pPr>
+      <w:rPr>
+        <w:rFonts w:ascii="Wingdings" w:hAnsi="Wingdings" w:hint="default"/>
+      </w:rPr>
+    </w:lvl>
+    <w:lvl w:ilvl="3" w:tplc="04090001" w:tentative="1">
+      <w:start w:val="1"/>
+      <w:numFmt w:val="bullet"/>
+      <w:lvlText w:val=""/>
+      <w:lvlJc w:val="left"/>
+      <w:pPr>
+        <w:ind w:left="3600" w:hanging="360"/>
+      </w:pPr>
+      <w:rPr>
+        <w:rFonts w:ascii="Symbol" w:hAnsi="Symbol" w:hint="default"/>
+      </w:rPr>
+    </w:lvl>
+    <w:lvl w:ilvl="4" w:tplc="04090003" w:tentative="1">
+      <w:start w:val="1"/>
+      <w:numFmt w:val="bullet"/>
+      <w:lvlText w:val="o"/>
+      <w:lvlJc w:val="left"/>
+      <w:pPr>
+        <w:ind w:left="4320" w:hanging="360"/>
+      </w:pPr>
+      <w:rPr>
+        <w:rFonts w:ascii="Courier New" w:hAnsi="Courier New" w:cs="Courier New" w:hint="default"/>
+      </w:rPr>
+    </w:lvl>
+    <w:lvl w:ilvl="5" w:tplc="04090005" w:tentative="1">
+      <w:start w:val="1"/>
+      <w:numFmt w:val="bullet"/>
+      <w:lvlText w:val=""/>
+      <w:lvlJc w:val="left"/>
+      <w:pPr>
+        <w:ind w:left="5040" w:hanging="360"/>
+      </w:pPr>
+      <w:rPr>
+        <w:rFonts w:ascii="Wingdings" w:hAnsi="Wingdings" w:hint="default"/>
+      </w:rPr>
+    </w:lvl>
+    <w:lvl w:ilvl="6" w:tplc="04090001" w:tentative="1">
+      <w:start w:val="1"/>
+      <w:numFmt w:val="bullet"/>
+      <w:lvlText w:val=""/>
+      <w:lvlJc w:val="left"/>
+      <w:pPr>
+        <w:ind w:left="5760" w:hanging="360"/>
+      </w:pPr>
+      <w:rPr>
+        <w:rFonts w:ascii="Symbol" w:hAnsi="Symbol" w:hint="default"/>
+      </w:rPr>
+    </w:lvl>
+    <w:lvl w:ilvl="7" w:tplc="04090003" w:tentative="1">
+      <w:start w:val="1"/>
+      <w:numFmt w:val="bullet"/>
+      <w:lvlText w:val="o"/>
+      <w:lvlJc w:val="left"/>
+      <w:pPr>
+        <w:ind w:left="6480" w:hanging="360"/>
+      </w:pPr>
+      <w:rPr>
+        <w:rFonts w:ascii="Courier New" w:hAnsi="Courier New" w:cs="Courier New" w:hint="default"/>
+      </w:rPr>
+    </w:lvl>
+    <w:lvl w:ilvl="8" w:tplc="04090005" w:tentative="1">
+      <w:start w:val="1"/>
+      <w:numFmt w:val="bullet"/>
+      <w:lvlText w:val=""/>
+      <w:lvlJc w:val="left"/>
+      <w:pPr>
+        <w:ind w:left="7200" w:hanging="360"/>
+      </w:pPr>
+      <w:rPr>
+        <w:rFonts w:ascii="Wingdings" w:hAnsi="Wingdings" w:hint="default"/>
+      </w:rPr>
+    </w:lvl>
+  </w:abstractNum>
+  <w:abstractNum w:abstractNumId="1" w15:restartNumberingAfterBreak="0">
     <w:nsid w:val="1C506E6A"/>
     <w:multiLevelType w:val="hybridMultilevel"/>
     <w:tmpl w:val="5D2E15F6"/>
@@ -1416,7 +3143,7 @@
       </w:pPr>
     </w:lvl>
   </w:abstractNum>
-  <w:abstractNum w:abstractNumId="1" w15:restartNumberingAfterBreak="0">
+  <w:abstractNum w:abstractNumId="2" w15:restartNumberingAfterBreak="0">
     <w:nsid w:val="22375F5A"/>
     <w:multiLevelType w:val="hybridMultilevel"/>
     <w:tmpl w:val="09C07AC2"/>
@@ -1526,7 +3253,7 @@
       </w:rPr>
     </w:lvl>
   </w:abstractNum>
-  <w:abstractNum w:abstractNumId="2" w15:restartNumberingAfterBreak="0">
+  <w:abstractNum w:abstractNumId="3" w15:restartNumberingAfterBreak="0">
     <w:nsid w:val="3A2612E0"/>
     <w:multiLevelType w:val="hybridMultilevel"/>
     <w:tmpl w:val="1C729892"/>
@@ -1636,7 +3363,7 @@
       </w:rPr>
     </w:lvl>
   </w:abstractNum>
-  <w:abstractNum w:abstractNumId="3" w15:restartNumberingAfterBreak="0">
+  <w:abstractNum w:abstractNumId="4" w15:restartNumberingAfterBreak="0">
     <w:nsid w:val="409713EB"/>
     <w:multiLevelType w:val="hybridMultilevel"/>
     <w:tmpl w:val="A04CFE86"/>
@@ -1722,10 +3449,10 @@
       </w:pPr>
     </w:lvl>
   </w:abstractNum>
-  <w:abstractNum w:abstractNumId="4" w15:restartNumberingAfterBreak="0">
+  <w:abstractNum w:abstractNumId="5" w15:restartNumberingAfterBreak="0">
     <w:nsid w:val="435433E6"/>
     <w:multiLevelType w:val="hybridMultilevel"/>
-    <w:tmpl w:val="13B4635E"/>
+    <w:tmpl w:val="A9D6FA1E"/>
     <w:lvl w:ilvl="0" w:tplc="04090001">
       <w:start w:val="1"/>
       <w:numFmt w:val="bullet"/>
@@ -1786,7 +3513,7 @@
         <w:rFonts w:ascii="Courier New" w:hAnsi="Courier New" w:cs="Courier New" w:hint="default"/>
       </w:rPr>
     </w:lvl>
-    <w:lvl w:ilvl="5" w:tplc="04090005" w:tentative="1">
+    <w:lvl w:ilvl="5" w:tplc="04090005">
       <w:start w:val="1"/>
       <w:numFmt w:val="bullet"/>
       <w:lvlText w:val=""/>
@@ -1798,7 +3525,7 @@
         <w:rFonts w:ascii="Wingdings" w:hAnsi="Wingdings" w:hint="default"/>
       </w:rPr>
     </w:lvl>
-    <w:lvl w:ilvl="6" w:tplc="04090001" w:tentative="1">
+    <w:lvl w:ilvl="6" w:tplc="04090001">
       <w:start w:val="1"/>
       <w:numFmt w:val="bullet"/>
       <w:lvlText w:val=""/>
@@ -1835,7 +3562,7 @@
       </w:rPr>
     </w:lvl>
   </w:abstractNum>
-  <w:abstractNum w:abstractNumId="5" w15:restartNumberingAfterBreak="0">
+  <w:abstractNum w:abstractNumId="6" w15:restartNumberingAfterBreak="0">
     <w:nsid w:val="554B6A13"/>
     <w:multiLevelType w:val="hybridMultilevel"/>
     <w:tmpl w:val="D07EFA26"/>
@@ -1924,7 +3651,7 @@
       </w:pPr>
     </w:lvl>
   </w:abstractNum>
-  <w:abstractNum w:abstractNumId="6" w15:restartNumberingAfterBreak="0">
+  <w:abstractNum w:abstractNumId="7" w15:restartNumberingAfterBreak="0">
     <w:nsid w:val="586612C2"/>
     <w:multiLevelType w:val="hybridMultilevel"/>
     <w:tmpl w:val="C8DEAAA6"/>
@@ -2034,7 +3761,120 @@
       </w:rPr>
     </w:lvl>
   </w:abstractNum>
-  <w:abstractNum w:abstractNumId="7" w15:restartNumberingAfterBreak="0">
+  <w:abstractNum w:abstractNumId="8" w15:restartNumberingAfterBreak="0">
+    <w:nsid w:val="66410957"/>
+    <w:multiLevelType w:val="hybridMultilevel"/>
+    <w:tmpl w:val="0C50B8FC"/>
+    <w:lvl w:ilvl="0" w:tplc="04090003">
+      <w:start w:val="1"/>
+      <w:numFmt w:val="bullet"/>
+      <w:lvlText w:val="o"/>
+      <w:lvlJc w:val="left"/>
+      <w:pPr>
+        <w:ind w:left="1800" w:hanging="360"/>
+      </w:pPr>
+      <w:rPr>
+        <w:rFonts w:ascii="Courier New" w:hAnsi="Courier New" w:cs="Courier New" w:hint="default"/>
+      </w:rPr>
+    </w:lvl>
+    <w:lvl w:ilvl="1" w:tplc="04090003" w:tentative="1">
+      <w:start w:val="1"/>
+      <w:numFmt w:val="bullet"/>
+      <w:lvlText w:val="o"/>
+      <w:lvlJc w:val="left"/>
+      <w:pPr>
+        <w:ind w:left="2520" w:hanging="360"/>
+      </w:pPr>
+      <w:rPr>
+        <w:rFonts w:ascii="Courier New" w:hAnsi="Courier New" w:cs="Courier New" w:hint="default"/>
+      </w:rPr>
+    </w:lvl>
+    <w:lvl w:ilvl="2" w:tplc="04090005" w:tentative="1">
+      <w:start w:val="1"/>
+      <w:numFmt w:val="bullet"/>
+      <w:lvlText w:val=""/>
+      <w:lvlJc w:val="left"/>
+      <w:pPr>
+        <w:ind w:left="3240" w:hanging="360"/>
+      </w:pPr>
+      <w:rPr>
+        <w:rFonts w:ascii="Wingdings" w:hAnsi="Wingdings" w:hint="default"/>
+      </w:rPr>
+    </w:lvl>
+    <w:lvl w:ilvl="3" w:tplc="04090001" w:tentative="1">
+      <w:start w:val="1"/>
+      <w:numFmt w:val="bullet"/>
+      <w:lvlText w:val=""/>
+      <w:lvlJc w:val="left"/>
+      <w:pPr>
+        <w:ind w:left="3960" w:hanging="360"/>
+      </w:pPr>
+      <w:rPr>
+        <w:rFonts w:ascii="Symbol" w:hAnsi="Symbol" w:hint="default"/>
+      </w:rPr>
+    </w:lvl>
+    <w:lvl w:ilvl="4" w:tplc="04090003" w:tentative="1">
+      <w:start w:val="1"/>
+      <w:numFmt w:val="bullet"/>
+      <w:lvlText w:val="o"/>
+      <w:lvlJc w:val="left"/>
+      <w:pPr>
+        <w:ind w:left="4680" w:hanging="360"/>
+      </w:pPr>
+      <w:rPr>
+        <w:rFonts w:ascii="Courier New" w:hAnsi="Courier New" w:cs="Courier New" w:hint="default"/>
+      </w:rPr>
+    </w:lvl>
+    <w:lvl w:ilvl="5" w:tplc="04090005" w:tentative="1">
+      <w:start w:val="1"/>
+      <w:numFmt w:val="bullet"/>
+      <w:lvlText w:val=""/>
+      <w:lvlJc w:val="left"/>
+      <w:pPr>
+        <w:ind w:left="5400" w:hanging="360"/>
+      </w:pPr>
+      <w:rPr>
+        <w:rFonts w:ascii="Wingdings" w:hAnsi="Wingdings" w:hint="default"/>
+      </w:rPr>
+    </w:lvl>
+    <w:lvl w:ilvl="6" w:tplc="04090001" w:tentative="1">
+      <w:start w:val="1"/>
+      <w:numFmt w:val="bullet"/>
+      <w:lvlText w:val=""/>
+      <w:lvlJc w:val="left"/>
+      <w:pPr>
+        <w:ind w:left="6120" w:hanging="360"/>
+      </w:pPr>
+      <w:rPr>
+        <w:rFonts w:ascii="Symbol" w:hAnsi="Symbol" w:hint="default"/>
+      </w:rPr>
+    </w:lvl>
+    <w:lvl w:ilvl="7" w:tplc="04090003" w:tentative="1">
+      <w:start w:val="1"/>
+      <w:numFmt w:val="bullet"/>
+      <w:lvlText w:val="o"/>
+      <w:lvlJc w:val="left"/>
+      <w:pPr>
+        <w:ind w:left="6840" w:hanging="360"/>
+      </w:pPr>
+      <w:rPr>
+        <w:rFonts w:ascii="Courier New" w:hAnsi="Courier New" w:cs="Courier New" w:hint="default"/>
+      </w:rPr>
+    </w:lvl>
+    <w:lvl w:ilvl="8" w:tplc="04090005" w:tentative="1">
+      <w:start w:val="1"/>
+      <w:numFmt w:val="bullet"/>
+      <w:lvlText w:val=""/>
+      <w:lvlJc w:val="left"/>
+      <w:pPr>
+        <w:ind w:left="7560" w:hanging="360"/>
+      </w:pPr>
+      <w:rPr>
+        <w:rFonts w:ascii="Wingdings" w:hAnsi="Wingdings" w:hint="default"/>
+      </w:rPr>
+    </w:lvl>
+  </w:abstractNum>
+  <w:abstractNum w:abstractNumId="9" w15:restartNumberingAfterBreak="0">
     <w:nsid w:val="74582AC2"/>
     <w:multiLevelType w:val="hybridMultilevel"/>
     <w:tmpl w:val="772E92D8"/>
@@ -2144,7 +3984,7 @@
       </w:rPr>
     </w:lvl>
   </w:abstractNum>
-  <w:abstractNum w:abstractNumId="8" w15:restartNumberingAfterBreak="0">
+  <w:abstractNum w:abstractNumId="10" w15:restartNumberingAfterBreak="0">
     <w:nsid w:val="79562108"/>
     <w:multiLevelType w:val="hybridMultilevel"/>
     <w:tmpl w:val="DC0443DC"/>
@@ -2231,31 +4071,37 @@
     </w:lvl>
   </w:abstractNum>
   <w:num w:numId="1" w16cid:durableId="399837842">
+    <w:abstractNumId w:val="5"/>
+  </w:num>
+  <w:num w:numId="2" w16cid:durableId="1502114131">
     <w:abstractNumId w:val="4"/>
   </w:num>
-  <w:num w:numId="2" w16cid:durableId="1502114131">
+  <w:num w:numId="3" w16cid:durableId="108280419">
+    <w:abstractNumId w:val="1"/>
+  </w:num>
+  <w:num w:numId="4" w16cid:durableId="430509349">
+    <w:abstractNumId w:val="6"/>
+  </w:num>
+  <w:num w:numId="5" w16cid:durableId="1368916163">
+    <w:abstractNumId w:val="10"/>
+  </w:num>
+  <w:num w:numId="6" w16cid:durableId="1273853542">
+    <w:abstractNumId w:val="2"/>
+  </w:num>
+  <w:num w:numId="7" w16cid:durableId="558055003">
+    <w:abstractNumId w:val="9"/>
+  </w:num>
+  <w:num w:numId="8" w16cid:durableId="1331906076">
+    <w:abstractNumId w:val="7"/>
+  </w:num>
+  <w:num w:numId="9" w16cid:durableId="1158305500">
     <w:abstractNumId w:val="3"/>
   </w:num>
-  <w:num w:numId="3" w16cid:durableId="108280419">
+  <w:num w:numId="10" w16cid:durableId="516386476">
     <w:abstractNumId w:val="0"/>
   </w:num>
-  <w:num w:numId="4" w16cid:durableId="430509349">
-    <w:abstractNumId w:val="5"/>
-  </w:num>
-  <w:num w:numId="5" w16cid:durableId="1368916163">
+  <w:num w:numId="11" w16cid:durableId="1577859972">
     <w:abstractNumId w:val="8"/>
-  </w:num>
-  <w:num w:numId="6" w16cid:durableId="1273853542">
-    <w:abstractNumId w:val="1"/>
-  </w:num>
-  <w:num w:numId="7" w16cid:durableId="558055003">
-    <w:abstractNumId w:val="7"/>
-  </w:num>
-  <w:num w:numId="8" w16cid:durableId="1331906076">
-    <w:abstractNumId w:val="6"/>
-  </w:num>
-  <w:num w:numId="9" w16cid:durableId="1158305500">
-    <w:abstractNumId w:val="2"/>
   </w:num>
 </w:numbering>
 </file>
@@ -2791,6 +4637,25 @@
       <w:shd w:val="clear" w:color="auto" w:fill="E1DFDD"/>
     </w:rPr>
   </w:style>
+  <w:style w:type="table" w:styleId="TableGrid">
+    <w:name w:val="Table Grid"/>
+    <w:basedOn w:val="TableNormal"/>
+    <w:uiPriority w:val="39"/>
+    <w:rsid w:val="00962D8B"/>
+    <w:pPr>
+      <w:spacing w:after="0" w:line="240" w:lineRule="auto"/>
+    </w:pPr>
+    <w:tblPr>
+      <w:tblBorders>
+        <w:top w:val="single" w:sz="4" w:space="0" w:color="auto"/>
+        <w:left w:val="single" w:sz="4" w:space="0" w:color="auto"/>
+        <w:bottom w:val="single" w:sz="4" w:space="0" w:color="auto"/>
+        <w:right w:val="single" w:sz="4" w:space="0" w:color="auto"/>
+        <w:insideH w:val="single" w:sz="4" w:space="0" w:color="auto"/>
+        <w:insideV w:val="single" w:sz="4" w:space="0" w:color="auto"/>
+      </w:tblBorders>
+    </w:tblPr>
+  </w:style>
 </w:styles>
 </file>
 

</xml_diff>